<commit_message>
Updating requirements with usage.
</commit_message>
<xml_diff>
--- a/DatabaseDesign/DatabaseManagementSystems/design considerations miniproject.docx
+++ b/DatabaseDesign/DatabaseManagementSystems/design considerations miniproject.docx
@@ -2,6 +2,27 @@
 <file path=word/document.xml><?xml version="1.0" encoding="utf-8"?>
 <w:document xmlns:ve="http://schemas.openxmlformats.org/markup-compatibility/2006" xmlns:o="urn:schemas-microsoft-com:office:office" xmlns:r="http://schemas.openxmlformats.org/officeDocument/2006/relationships" xmlns:m="http://schemas.openxmlformats.org/officeDocument/2006/math" xmlns:v="urn:schemas-microsoft-com:vml" xmlns:wp="http://schemas.openxmlformats.org/drawingml/2006/wordprocessingDrawing" xmlns:w10="urn:schemas-microsoft-com:office:word" xmlns:w="http://schemas.openxmlformats.org/wordprocessingml/2006/main" xmlns:wne="http://schemas.microsoft.com/office/word/2006/wordml">
   <w:body>
+    <w:p>
+      <w:pPr>
+        <w:pStyle w:val="Overskrift1"/>
+        <w:rPr>
+          <w:lang w:val="en-US"/>
+        </w:rPr>
+      </w:pPr>
+      <w:r>
+        <w:rPr>
+          <w:lang w:val="en-US"/>
+        </w:rPr>
+        <w:t>Design considerations</w:t>
+      </w:r>
+    </w:p>
+    <w:p>
+      <w:pPr>
+        <w:rPr>
+          <w:lang w:val="en-US"/>
+        </w:rPr>
+      </w:pPr>
+    </w:p>
     <w:p/>
     <w:sectPr>
       <w:headerReference w:type="default" r:id="rId8"/>
@@ -968,7 +989,7 @@
 </file>
 
 <file path=customXml/itemProps1.xml><?xml version="1.0" encoding="utf-8"?>
-<ds:datastoreItem xmlns:ds="http://schemas.openxmlformats.org/officeDocument/2006/customXml" ds:itemID="{02FE62A8-B9AC-4743-9CFA-7C8426F2B5D4}">
+<ds:datastoreItem xmlns:ds="http://schemas.openxmlformats.org/officeDocument/2006/customXml" ds:itemID="{342BA8A8-B319-42BC-9F69-D3111005038D}">
   <ds:schemaRefs>
     <ds:schemaRef ds:uri="http://schemas.openxmlformats.org/officeDocument/2006/bibliography"/>
   </ds:schemaRefs>

</xml_diff>

<commit_message>
Updating design considerations and adding status
</commit_message>
<xml_diff>
--- a/DatabaseDesign/DatabaseManagementSystems/design considerations miniproject.docx
+++ b/DatabaseDesign/DatabaseManagementSystems/design considerations miniproject.docx
@@ -18,12 +18,648 @@
     </w:p>
     <w:p>
       <w:pPr>
-        <w:rPr>
-          <w:lang w:val="en-US"/>
-        </w:rPr>
-      </w:pPr>
-    </w:p>
-    <w:p/>
+        <w:spacing w:after="0"/>
+        <w:rPr>
+          <w:lang w:val="en-US"/>
+        </w:rPr>
+      </w:pPr>
+      <w:r>
+        <w:rPr>
+          <w:lang w:val="en-US"/>
+        </w:rPr>
+        <w:t>When designing a database there are many considerations which must be considered.</w:t>
+      </w:r>
+    </w:p>
+    <w:p>
+      <w:pPr>
+        <w:spacing w:after="0"/>
+        <w:rPr>
+          <w:lang w:val="en-US"/>
+        </w:rPr>
+      </w:pPr>
+    </w:p>
+    <w:p>
+      <w:pPr>
+        <w:pStyle w:val="Listeafsnit"/>
+        <w:numPr>
+          <w:ilvl w:val="0"/>
+          <w:numId w:val="2"/>
+        </w:numPr>
+        <w:spacing w:after="0"/>
+        <w:rPr>
+          <w:lang w:val="en-US"/>
+        </w:rPr>
+      </w:pPr>
+      <w:r>
+        <w:rPr>
+          <w:lang w:val="en-US"/>
+        </w:rPr>
+        <w:t>Who</w:t>
+      </w:r>
+      <w:r>
+        <w:rPr>
+          <w:lang w:val="en-US"/>
+        </w:rPr>
+        <w:t xml:space="preserve"> is going to use it?</w:t>
+      </w:r>
+    </w:p>
+    <w:p>
+      <w:pPr>
+        <w:pStyle w:val="Listeafsnit"/>
+        <w:numPr>
+          <w:ilvl w:val="0"/>
+          <w:numId w:val="2"/>
+        </w:numPr>
+        <w:spacing w:after="0"/>
+        <w:rPr>
+          <w:lang w:val="en-US"/>
+        </w:rPr>
+      </w:pPr>
+      <w:r>
+        <w:rPr>
+          <w:lang w:val="en-US"/>
+        </w:rPr>
+        <w:t>How is it going to be used?</w:t>
+      </w:r>
+    </w:p>
+    <w:p>
+      <w:pPr>
+        <w:pStyle w:val="Listeafsnit"/>
+        <w:numPr>
+          <w:ilvl w:val="0"/>
+          <w:numId w:val="2"/>
+        </w:numPr>
+        <w:spacing w:after="0"/>
+        <w:rPr>
+          <w:lang w:val="en-US"/>
+        </w:rPr>
+      </w:pPr>
+      <w:r>
+        <w:rPr>
+          <w:lang w:val="en-US"/>
+        </w:rPr>
+        <w:t>What guarantees can we have about the input?</w:t>
+      </w:r>
+    </w:p>
+    <w:p>
+      <w:pPr>
+        <w:pStyle w:val="Listeafsnit"/>
+        <w:numPr>
+          <w:ilvl w:val="0"/>
+          <w:numId w:val="2"/>
+        </w:numPr>
+        <w:spacing w:after="0"/>
+        <w:rPr>
+          <w:lang w:val="en-US"/>
+        </w:rPr>
+      </w:pPr>
+      <w:r>
+        <w:rPr>
+          <w:lang w:val="en-US"/>
+        </w:rPr>
+        <w:t>What performance requirements are there?</w:t>
+      </w:r>
+    </w:p>
+    <w:p>
+      <w:pPr>
+        <w:pStyle w:val="Listeafsnit"/>
+        <w:numPr>
+          <w:ilvl w:val="0"/>
+          <w:numId w:val="2"/>
+        </w:numPr>
+        <w:spacing w:after="0"/>
+        <w:rPr>
+          <w:lang w:val="en-US"/>
+        </w:rPr>
+      </w:pPr>
+      <w:r>
+        <w:rPr>
+          <w:lang w:val="en-US"/>
+        </w:rPr>
+        <w:t>…</w:t>
+      </w:r>
+    </w:p>
+    <w:p>
+      <w:pPr>
+        <w:spacing w:after="0"/>
+        <w:rPr>
+          <w:lang w:val="en-US"/>
+        </w:rPr>
+      </w:pPr>
+    </w:p>
+    <w:p>
+      <w:pPr>
+        <w:pStyle w:val="Overskrift1"/>
+        <w:rPr>
+          <w:lang w:val="en-US"/>
+        </w:rPr>
+      </w:pPr>
+      <w:r>
+        <w:rPr>
+          <w:lang w:val="en-US"/>
+        </w:rPr>
+        <w:t>Choosing a database type</w:t>
+      </w:r>
+    </w:p>
+    <w:p>
+      <w:pPr>
+        <w:spacing w:after="0"/>
+        <w:rPr>
+          <w:lang w:val="en-US"/>
+        </w:rPr>
+      </w:pPr>
+      <w:r>
+        <w:rPr>
+          <w:lang w:val="en-US"/>
+        </w:rPr>
+        <w:t>Most traditional databases are normalized. This means that data preferably only exist once and are linked via keys. This is referred to as normalized data. The advantage of this format is that it has a low footprint as duplicate data only exist in form of keys. To retrieve the data the different tables must be joined. Unfortunately the joining operations are costly, and if the throughput is very large, normalized data is actually not preferable.</w:t>
+      </w:r>
+    </w:p>
+    <w:p>
+      <w:pPr>
+        <w:spacing w:after="0"/>
+        <w:rPr>
+          <w:lang w:val="en-US"/>
+        </w:rPr>
+      </w:pPr>
+    </w:p>
+    <w:p>
+      <w:pPr>
+        <w:spacing w:after="0"/>
+        <w:rPr>
+          <w:lang w:val="en-US"/>
+        </w:rPr>
+      </w:pPr>
+      <w:r>
+        <w:rPr>
+          <w:lang w:val="en-US"/>
+        </w:rPr>
+        <w:t xml:space="preserve">Another important consideration is consistency. Traditional databases use ACID </w:t>
+      </w:r>
+      <w:r>
+        <w:rPr>
+          <w:lang w:val="en-US"/>
+        </w:rPr>
+        <w:t>(Atomicity, Consistency, Isolation, Durability)</w:t>
+      </w:r>
+      <w:r>
+        <w:rPr>
+          <w:lang w:val="en-US"/>
+        </w:rPr>
+        <w:t>, which ensures that when data is written to the database subsequent requests is guaranteed to retrieve the new update. It also ensures that simultaneous updates are protected from each other and that transactions are supported. Unfortunately this form of access is also expensive, and sometimes not needed. An alternative is BASE (</w:t>
+      </w:r>
+      <w:r>
+        <w:rPr>
+          <w:lang w:val="en-US"/>
+        </w:rPr>
+        <w:t>Basically Available, Soft state, Eventual consistency</w:t>
+      </w:r>
+      <w:r>
+        <w:rPr>
+          <w:lang w:val="en-US"/>
+        </w:rPr>
+        <w:t xml:space="preserve">). Sometimes it is OK that we simply know that an update will eventually be completed, and that inconsistencies are OK for a limited time. This form of database is also used for very large project, and often combined with a distributed database. It often relies on </w:t>
+      </w:r>
+      <w:proofErr w:type="spellStart"/>
+      <w:r>
+        <w:rPr>
+          <w:lang w:val="en-US"/>
+        </w:rPr>
+        <w:t>NoSQL</w:t>
+      </w:r>
+      <w:proofErr w:type="spellEnd"/>
+      <w:r>
+        <w:rPr>
+          <w:lang w:val="en-US"/>
+        </w:rPr>
+        <w:t xml:space="preserve"> (Not Only SQL) as opposed to SQL.</w:t>
+      </w:r>
+    </w:p>
+    <w:p>
+      <w:pPr>
+        <w:spacing w:after="0"/>
+        <w:rPr>
+          <w:lang w:val="en-US"/>
+        </w:rPr>
+      </w:pPr>
+    </w:p>
+    <w:p>
+      <w:pPr>
+        <w:spacing w:after="0"/>
+        <w:rPr>
+          <w:lang w:val="en-US"/>
+        </w:rPr>
+      </w:pPr>
+      <w:r>
+        <w:rPr>
+          <w:lang w:val="en-US"/>
+        </w:rPr>
+        <w:t>As we are designing a database for a larger cloth wholesaler which includes payments, it is beneficial to have ACID ensured, however it would be quite possible to implement it on BASE. Also, since the database is to be used by a limited number of simultaneous users (&lt; 10000000) an ACID DB should be sufficient, and normalized data will also be acceptable, and the databases indexing and performance optimization (keeping some tables joined in RAM to improve performance) should be sufficient.</w:t>
+      </w:r>
+    </w:p>
+    <w:p>
+      <w:pPr>
+        <w:pStyle w:val="Overskrift1"/>
+        <w:rPr>
+          <w:lang w:val="en-US"/>
+        </w:rPr>
+      </w:pPr>
+      <w:r>
+        <w:rPr>
+          <w:lang w:val="en-US"/>
+        </w:rPr>
+        <w:t>Who is going to use it</w:t>
+      </w:r>
+    </w:p>
+    <w:p>
+      <w:pPr>
+        <w:spacing w:after="0"/>
+        <w:rPr>
+          <w:lang w:val="en-US"/>
+        </w:rPr>
+      </w:pPr>
+      <w:r>
+        <w:rPr>
+          <w:lang w:val="en-US"/>
+        </w:rPr>
+        <w:t xml:space="preserve">If the database is only used by fully trusted personnel then there is no need to place limitations on the access, however if the database is </w:t>
+      </w:r>
+      <w:r>
+        <w:rPr>
+          <w:lang w:val="en-US"/>
+        </w:rPr>
+        <w:t>to be accessed by people we do not trust, then it is important to ensure that the users are not able to access more than he or she is allowed to.</w:t>
+      </w:r>
+    </w:p>
+    <w:p>
+      <w:pPr>
+        <w:spacing w:after="0"/>
+        <w:rPr>
+          <w:lang w:val="en-US"/>
+        </w:rPr>
+      </w:pPr>
+    </w:p>
+    <w:p>
+      <w:pPr>
+        <w:spacing w:after="0"/>
+        <w:rPr>
+          <w:lang w:val="en-US"/>
+        </w:rPr>
+      </w:pPr>
+      <w:r>
+        <w:rPr>
+          <w:lang w:val="en-US"/>
+        </w:rPr>
+        <w:t xml:space="preserve">Access to the database is not directly part of the SQL standard, but most </w:t>
+      </w:r>
+      <w:r>
+        <w:rPr>
+          <w:lang w:val="en-US"/>
+        </w:rPr>
+        <w:t>database implementation works with Users, permissions and possibly Roles. The normal implementation allow</w:t>
+      </w:r>
+      <w:r>
+        <w:rPr>
+          <w:lang w:val="en-US"/>
+        </w:rPr>
+        <w:t>s</w:t>
+      </w:r>
+      <w:r>
+        <w:rPr>
+          <w:lang w:val="en-US"/>
+        </w:rPr>
+        <w:t xml:space="preserve"> for limiting </w:t>
+      </w:r>
+      <w:r>
+        <w:rPr>
+          <w:lang w:val="en-US"/>
+        </w:rPr>
+        <w:t>a user’s</w:t>
+      </w:r>
+      <w:r>
+        <w:rPr>
+          <w:lang w:val="en-US"/>
+        </w:rPr>
+        <w:t xml:space="preserve"> permission</w:t>
+      </w:r>
+      <w:r>
+        <w:rPr>
+          <w:lang w:val="en-US"/>
+        </w:rPr>
+        <w:t>s</w:t>
+      </w:r>
+      <w:r>
+        <w:rPr>
+          <w:lang w:val="en-US"/>
+        </w:rPr>
+        <w:t xml:space="preserve"> to one or more specific tables or views</w:t>
+      </w:r>
+      <w:r>
+        <w:rPr>
+          <w:lang w:val="en-US"/>
+        </w:rPr>
+        <w:t xml:space="preserve"> as well as whether the user is allowed to insert, update </w:t>
+      </w:r>
+      <w:r>
+        <w:rPr>
+          <w:lang w:val="en-US"/>
+        </w:rPr>
+        <w:lastRenderedPageBreak/>
+        <w:t>or select</w:t>
+      </w:r>
+      <w:r>
+        <w:rPr>
+          <w:lang w:val="en-US"/>
+        </w:rPr>
+        <w:t xml:space="preserve">. Unfortunately this is insufficient when data from multiple individuals exist in the same table and </w:t>
+      </w:r>
+      <w:r>
+        <w:rPr>
+          <w:lang w:val="en-US"/>
+        </w:rPr>
+        <w:t>it is therefore necessary to ad</w:t>
+      </w:r>
+      <w:r>
+        <w:rPr>
+          <w:lang w:val="en-US"/>
+        </w:rPr>
+        <w:t>d</w:t>
+      </w:r>
+      <w:r>
+        <w:rPr>
+          <w:lang w:val="en-US"/>
+        </w:rPr>
+        <w:t xml:space="preserve"> another </w:t>
+      </w:r>
+      <w:r>
+        <w:rPr>
+          <w:lang w:val="en-US"/>
+        </w:rPr>
+        <w:t xml:space="preserve">layer of protection. This could be on the form of a REST service with its own layer of authentication and exposing a limited interface to the user. </w:t>
+      </w:r>
+    </w:p>
+    <w:p>
+      <w:pPr>
+        <w:spacing w:after="0"/>
+        <w:rPr>
+          <w:lang w:val="en-US"/>
+        </w:rPr>
+      </w:pPr>
+    </w:p>
+    <w:p>
+      <w:pPr>
+        <w:spacing w:after="0"/>
+        <w:rPr>
+          <w:lang w:val="en-US"/>
+        </w:rPr>
+      </w:pPr>
+      <w:r>
+        <w:rPr>
+          <w:lang w:val="en-US"/>
+        </w:rPr>
+        <w:t xml:space="preserve">If we wish to use the database as is it gets more </w:t>
+      </w:r>
+      <w:r>
+        <w:rPr>
+          <w:lang w:val="en-US"/>
+        </w:rPr>
+        <w:t>complicated. There are solutions, but not all of them are possible.</w:t>
+      </w:r>
+    </w:p>
+    <w:p>
+      <w:pPr>
+        <w:spacing w:after="0"/>
+        <w:rPr>
+          <w:lang w:val="en-US"/>
+        </w:rPr>
+      </w:pPr>
+    </w:p>
+    <w:p>
+      <w:pPr>
+        <w:spacing w:after="0"/>
+        <w:rPr>
+          <w:lang w:val="en-US"/>
+        </w:rPr>
+      </w:pPr>
+      <w:r>
+        <w:rPr>
+          <w:lang w:val="en-US"/>
+        </w:rPr>
+        <w:t>If we assign a GUID (e.g. 128bit) to each row and force a where clause then only a customer who knows the correct GUID would be able to read the row. Unfortunately forcing a where clause is more complicated than one might think.</w:t>
+      </w:r>
+    </w:p>
+    <w:p>
+      <w:pPr>
+        <w:spacing w:after="0"/>
+        <w:rPr>
+          <w:lang w:val="en-US"/>
+        </w:rPr>
+      </w:pPr>
+    </w:p>
+    <w:p>
+      <w:pPr>
+        <w:spacing w:after="0"/>
+        <w:rPr>
+          <w:lang w:val="en-US"/>
+        </w:rPr>
+      </w:pPr>
+      <w:r>
+        <w:rPr>
+          <w:lang w:val="en-US"/>
+        </w:rPr>
+        <w:t xml:space="preserve">As it is possible to limit a user to a given view, this might seem like a good idea, but unfortunately </w:t>
+      </w:r>
+      <w:r>
+        <w:rPr>
+          <w:lang w:val="en-US"/>
+        </w:rPr>
+        <w:t>a view is static, and though where clauses is allowed, it is not allowed to supply a parameter.</w:t>
+      </w:r>
+    </w:p>
+    <w:p>
+      <w:pPr>
+        <w:spacing w:after="0"/>
+        <w:rPr>
+          <w:lang w:val="en-US"/>
+        </w:rPr>
+      </w:pPr>
+    </w:p>
+    <w:p>
+      <w:pPr>
+        <w:spacing w:after="0"/>
+        <w:rPr>
+          <w:lang w:val="en-US"/>
+        </w:rPr>
+      </w:pPr>
+      <w:r>
+        <w:rPr>
+          <w:lang w:val="en-US"/>
+        </w:rPr>
+        <w:t xml:space="preserve">However </w:t>
+      </w:r>
+      <w:proofErr w:type="spellStart"/>
+      <w:r>
+        <w:rPr>
+          <w:lang w:val="en-US"/>
+        </w:rPr>
+        <w:t>postgresql</w:t>
+      </w:r>
+      <w:proofErr w:type="spellEnd"/>
+      <w:r>
+        <w:rPr>
+          <w:lang w:val="en-US"/>
+        </w:rPr>
+        <w:t xml:space="preserve"> supports limiting users to specific functions, and functions </w:t>
+      </w:r>
+      <w:r>
+        <w:rPr>
+          <w:lang w:val="en-US"/>
+        </w:rPr>
+        <w:t xml:space="preserve">support </w:t>
+      </w:r>
+      <w:r>
+        <w:rPr>
+          <w:lang w:val="en-US"/>
+        </w:rPr>
+        <w:t xml:space="preserve">mandatory parameters, it is possible to use the built in permissions system of </w:t>
+      </w:r>
+      <w:proofErr w:type="spellStart"/>
+      <w:r>
+        <w:rPr>
+          <w:lang w:val="en-US"/>
+        </w:rPr>
+        <w:t>postgresql</w:t>
+      </w:r>
+      <w:proofErr w:type="spellEnd"/>
+      <w:r>
+        <w:rPr>
+          <w:lang w:val="en-US"/>
+        </w:rPr>
+        <w:t xml:space="preserve"> to limit a user’s access to a table to only those rows where the user knows the correct id.</w:t>
+      </w:r>
+    </w:p>
+    <w:p>
+      <w:pPr>
+        <w:spacing w:after="0"/>
+        <w:rPr>
+          <w:lang w:val="en-US"/>
+        </w:rPr>
+      </w:pPr>
+    </w:p>
+    <w:p>
+      <w:pPr>
+        <w:spacing w:after="0"/>
+        <w:rPr>
+          <w:lang w:val="en-US"/>
+        </w:rPr>
+      </w:pPr>
+      <w:r>
+        <w:rPr>
+          <w:lang w:val="en-US"/>
+        </w:rPr>
+        <w:t>There will be a performance penalty by having to go through a function first, but it is believed that it is acceptable.</w:t>
+      </w:r>
+    </w:p>
+    <w:p>
+      <w:pPr>
+        <w:spacing w:after="0"/>
+        <w:rPr>
+          <w:lang w:val="en-US"/>
+        </w:rPr>
+      </w:pPr>
+    </w:p>
+    <w:p>
+      <w:pPr>
+        <w:spacing w:after="0"/>
+        <w:rPr>
+          <w:lang w:val="en-US"/>
+        </w:rPr>
+      </w:pPr>
+      <w:r>
+        <w:rPr>
+          <w:lang w:val="en-US"/>
+        </w:rPr>
+        <w:t xml:space="preserve">As a minor note, if the users are allowed to insert arbitrary data it is important to encode the text to prevent them from inserting SQL-statements inside the </w:t>
+      </w:r>
+      <w:r>
+        <w:rPr>
+          <w:lang w:val="en-US"/>
+        </w:rPr>
+        <w:t>text.</w:t>
+      </w:r>
+    </w:p>
+    <w:p>
+      <w:pPr>
+        <w:pStyle w:val="Overskrift1"/>
+        <w:rPr>
+          <w:lang w:val="en-US"/>
+        </w:rPr>
+      </w:pPr>
+      <w:r>
+        <w:rPr>
+          <w:lang w:val="en-US"/>
+        </w:rPr>
+        <w:t>How is it going to be used</w:t>
+      </w:r>
+    </w:p>
+    <w:p>
+      <w:pPr>
+        <w:spacing w:after="0"/>
+        <w:rPr>
+          <w:lang w:val="en-US"/>
+        </w:rPr>
+      </w:pPr>
+      <w:r>
+        <w:rPr>
+          <w:lang w:val="en-US"/>
+        </w:rPr>
+        <w:t xml:space="preserve">As mentioned before if the database is used </w:t>
+      </w:r>
+      <w:r>
+        <w:rPr>
+          <w:lang w:val="en-US"/>
+        </w:rPr>
+        <w:t xml:space="preserve">through a predefined interface it is simple to limit the access based on authentication. We are going to attempt to create the database so it may be access through the normal </w:t>
+      </w:r>
+      <w:proofErr w:type="spellStart"/>
+      <w:r>
+        <w:rPr>
+          <w:lang w:val="en-US"/>
+        </w:rPr>
+        <w:t>postgresql</w:t>
+      </w:r>
+      <w:proofErr w:type="spellEnd"/>
+      <w:r>
+        <w:rPr>
+          <w:lang w:val="en-US"/>
+        </w:rPr>
+        <w:t xml:space="preserve"> access and authentication, so the database may simply be exposed “online”. </w:t>
+      </w:r>
+    </w:p>
+    <w:p>
+      <w:pPr>
+        <w:spacing w:after="0"/>
+        <w:rPr>
+          <w:lang w:val="en-US"/>
+        </w:rPr>
+      </w:pPr>
+    </w:p>
+    <w:p>
+      <w:pPr>
+        <w:spacing w:after="0"/>
+        <w:rPr>
+          <w:lang w:val="en-US"/>
+        </w:rPr>
+      </w:pPr>
+    </w:p>
+    <w:p>
+      <w:pPr>
+        <w:spacing w:after="0"/>
+        <w:rPr>
+          <w:lang w:val="en-US"/>
+        </w:rPr>
+      </w:pPr>
+    </w:p>
     <w:sectPr>
       <w:headerReference w:type="default" r:id="rId8"/>
       <w:footerReference w:type="default" r:id="rId9"/>
@@ -114,7 +750,7 @@
             <w:rPr>
               <w:noProof/>
             </w:rPr>
-            <w:t>1</w:t>
+            <w:t>2</w:t>
           </w:r>
         </w:fldSimple>
       </w:sdtContent>
@@ -186,19 +822,7 @@
       <w:rPr>
         <w:lang w:val="en-US"/>
       </w:rPr>
-      <w:t>Mini-project</w:t>
-    </w:r>
-    <w:r>
-      <w:rPr>
-        <w:lang w:val="en-US"/>
-      </w:rPr>
-      <w:t xml:space="preserve"> </w:t>
-    </w:r>
-    <w:r>
-      <w:rPr>
-        <w:lang w:val="en-US"/>
-      </w:rPr>
-      <w:t>Design considerations</w:t>
+      <w:t>Mini-project Design considerations</w:t>
     </w:r>
     <w:r>
       <w:rPr>
@@ -236,19 +860,7 @@
       <w:rPr>
         <w:lang w:val="en-US"/>
       </w:rPr>
-      <w:t>Vers</w:t>
-    </w:r>
-    <w:r>
-      <w:rPr>
-        <w:lang w:val="en-US"/>
-      </w:rPr>
-      <w:t>i</w:t>
-    </w:r>
-    <w:r>
-      <w:rPr>
-        <w:lang w:val="en-US"/>
-      </w:rPr>
-      <w:t>on: 1</w:t>
+      <w:t>Version: 1</w:t>
     </w:r>
   </w:p>
 </w:hdr>
@@ -369,8 +981,100 @@
       </w:rPr>
     </w:lvl>
   </w:abstractNum>
+  <w:abstractNum w:abstractNumId="1">
+    <w:nsid w:val="61AE1EF4"/>
+    <w:multiLevelType w:val="hybridMultilevel"/>
+    <w:tmpl w:val="7BDACCA0"/>
+    <w:lvl w:ilvl="0" w:tplc="0406000F">
+      <w:start w:val="1"/>
+      <w:numFmt w:val="decimal"/>
+      <w:lvlText w:val="%1."/>
+      <w:lvlJc w:val="left"/>
+      <w:pPr>
+        <w:ind w:left="720" w:hanging="360"/>
+      </w:pPr>
+      <w:rPr>
+        <w:rFonts w:hint="default"/>
+      </w:rPr>
+    </w:lvl>
+    <w:lvl w:ilvl="1" w:tplc="04060019" w:tentative="1">
+      <w:start w:val="1"/>
+      <w:numFmt w:val="lowerLetter"/>
+      <w:lvlText w:val="%2."/>
+      <w:lvlJc w:val="left"/>
+      <w:pPr>
+        <w:ind w:left="1440" w:hanging="360"/>
+      </w:pPr>
+    </w:lvl>
+    <w:lvl w:ilvl="2" w:tplc="0406001B" w:tentative="1">
+      <w:start w:val="1"/>
+      <w:numFmt w:val="lowerRoman"/>
+      <w:lvlText w:val="%3."/>
+      <w:lvlJc w:val="right"/>
+      <w:pPr>
+        <w:ind w:left="2160" w:hanging="180"/>
+      </w:pPr>
+    </w:lvl>
+    <w:lvl w:ilvl="3" w:tplc="0406000F" w:tentative="1">
+      <w:start w:val="1"/>
+      <w:numFmt w:val="decimal"/>
+      <w:lvlText w:val="%4."/>
+      <w:lvlJc w:val="left"/>
+      <w:pPr>
+        <w:ind w:left="2880" w:hanging="360"/>
+      </w:pPr>
+    </w:lvl>
+    <w:lvl w:ilvl="4" w:tplc="04060019" w:tentative="1">
+      <w:start w:val="1"/>
+      <w:numFmt w:val="lowerLetter"/>
+      <w:lvlText w:val="%5."/>
+      <w:lvlJc w:val="left"/>
+      <w:pPr>
+        <w:ind w:left="3600" w:hanging="360"/>
+      </w:pPr>
+    </w:lvl>
+    <w:lvl w:ilvl="5" w:tplc="0406001B" w:tentative="1">
+      <w:start w:val="1"/>
+      <w:numFmt w:val="lowerRoman"/>
+      <w:lvlText w:val="%6."/>
+      <w:lvlJc w:val="right"/>
+      <w:pPr>
+        <w:ind w:left="4320" w:hanging="180"/>
+      </w:pPr>
+    </w:lvl>
+    <w:lvl w:ilvl="6" w:tplc="0406000F" w:tentative="1">
+      <w:start w:val="1"/>
+      <w:numFmt w:val="decimal"/>
+      <w:lvlText w:val="%7."/>
+      <w:lvlJc w:val="left"/>
+      <w:pPr>
+        <w:ind w:left="5040" w:hanging="360"/>
+      </w:pPr>
+    </w:lvl>
+    <w:lvl w:ilvl="7" w:tplc="04060019" w:tentative="1">
+      <w:start w:val="1"/>
+      <w:numFmt w:val="lowerLetter"/>
+      <w:lvlText w:val="%8."/>
+      <w:lvlJc w:val="left"/>
+      <w:pPr>
+        <w:ind w:left="5760" w:hanging="360"/>
+      </w:pPr>
+    </w:lvl>
+    <w:lvl w:ilvl="8" w:tplc="0406001B" w:tentative="1">
+      <w:start w:val="1"/>
+      <w:numFmt w:val="lowerRoman"/>
+      <w:lvlText w:val="%9."/>
+      <w:lvlJc w:val="right"/>
+      <w:pPr>
+        <w:ind w:left="6480" w:hanging="180"/>
+      </w:pPr>
+    </w:lvl>
+  </w:abstractNum>
   <w:num w:numId="1">
     <w:abstractNumId w:val="0"/>
+  </w:num>
+  <w:num w:numId="2">
+    <w:abstractNumId w:val="1"/>
   </w:num>
 </w:numbering>
 </file>
@@ -698,6 +1402,23 @@
       <w:contextualSpacing/>
     </w:pPr>
   </w:style>
+  <w:style w:type="character" w:styleId="Hyperlink">
+    <w:name w:val="Hyperlink"/>
+    <w:basedOn w:val="Standardskrifttypeiafsnit"/>
+    <w:uiPriority w:val="99"/>
+    <w:semiHidden/>
+    <w:unhideWhenUsed/>
+    <w:rsid w:val="00A034F7"/>
+    <w:rPr>
+      <w:color w:val="0000FF"/>
+      <w:u w:val="single"/>
+    </w:rPr>
+  </w:style>
+  <w:style w:type="character" w:customStyle="1" w:styleId="apple-converted-space">
+    <w:name w:val="apple-converted-space"/>
+    <w:basedOn w:val="Standardskrifttypeiafsnit"/>
+    <w:rsid w:val="00A034F7"/>
+  </w:style>
 </w:styles>
 </file>
 
@@ -989,7 +1710,7 @@
 </file>
 
 <file path=customXml/itemProps1.xml><?xml version="1.0" encoding="utf-8"?>
-<ds:datastoreItem xmlns:ds="http://schemas.openxmlformats.org/officeDocument/2006/customXml" ds:itemID="{342BA8A8-B319-42BC-9F69-D3111005038D}">
+<ds:datastoreItem xmlns:ds="http://schemas.openxmlformats.org/officeDocument/2006/customXml" ds:itemID="{B2FF3199-A2CF-4A45-98B2-1964C4115EDF}">
   <ds:schemaRefs>
     <ds:schemaRef ds:uri="http://schemas.openxmlformats.org/officeDocument/2006/bibliography"/>
   </ds:schemaRefs>

</xml_diff>

<commit_message>
Minor update to design considerations
</commit_message>
<xml_diff>
--- a/DatabaseDesign/DatabaseManagementSystems/design considerations miniproject.docx
+++ b/DatabaseDesign/DatabaseManagementSystems/design considerations miniproject.docx
@@ -703,14 +703,12 @@
         </w:rPr>
         <w:t xml:space="preserve">, web-shops and customers. One of the web-shops </w:t>
       </w:r>
-      <w:proofErr w:type="gramStart"/>
-      <w:r>
-        <w:rPr>
-          <w:lang w:val="en-GB"/>
-        </w:rPr>
-        <w:t>are</w:t>
-      </w:r>
-      <w:proofErr w:type="gramEnd"/>
+      <w:r>
+        <w:rPr>
+          <w:lang w:val="en-GB"/>
+        </w:rPr>
+        <w:t>is</w:t>
+      </w:r>
       <w:r>
         <w:rPr>
           <w:lang w:val="en-GB"/>
@@ -1263,16 +1261,762 @@
           <w:lang w:val="en-GB"/>
         </w:rPr>
       </w:pPr>
-      <w:r>
-        <w:rPr>
-          <w:lang w:val="en-GB"/>
-        </w:rPr>
-        <w:t>h</w:t>
-      </w:r>
-    </w:p>
-    <w:p>
-      <w:pPr>
-        <w:spacing w:after="0"/>
+    </w:p>
+    <w:p>
+      <w:pPr>
+        <w:pStyle w:val="Overskrift2"/>
+        <w:rPr>
+          <w:lang w:val="en-GB"/>
+        </w:rPr>
+      </w:pPr>
+      <w:r>
+        <w:rPr>
+          <w:lang w:val="en-GB"/>
+        </w:rPr>
+        <w:t>Relations</w:t>
+      </w:r>
+    </w:p>
+    <w:p>
+      <w:pPr>
+        <w:pStyle w:val="Listeafsnit"/>
+        <w:numPr>
+          <w:ilvl w:val="0"/>
+          <w:numId w:val="3"/>
+        </w:numPr>
+        <w:rPr>
+          <w:lang w:val="en-GB"/>
+        </w:rPr>
+      </w:pPr>
+      <w:r>
+        <w:rPr>
+          <w:lang w:val="en-GB"/>
+        </w:rPr>
+        <w:t>Products</w:t>
+      </w:r>
+      <w:r>
+        <w:rPr>
+          <w:lang w:val="en-GB"/>
+        </w:rPr>
+        <w:t xml:space="preserve"> – define the products in the </w:t>
+      </w:r>
+      <w:r>
+        <w:rPr>
+          <w:lang w:val="en-GB"/>
+        </w:rPr>
+        <w:t>wholesaler’s</w:t>
+      </w:r>
+      <w:r>
+        <w:rPr>
+          <w:lang w:val="en-GB"/>
+        </w:rPr>
+        <w:t xml:space="preserve"> assortment</w:t>
+      </w:r>
+      <w:r>
+        <w:rPr>
+          <w:lang w:val="en-GB"/>
+        </w:rPr>
+        <w:t>.</w:t>
+      </w:r>
+    </w:p>
+    <w:p>
+      <w:pPr>
+        <w:pStyle w:val="Listeafsnit"/>
+        <w:numPr>
+          <w:ilvl w:val="0"/>
+          <w:numId w:val="3"/>
+        </w:numPr>
+        <w:rPr>
+          <w:lang w:val="en-GB"/>
+        </w:rPr>
+      </w:pPr>
+      <w:proofErr w:type="spellStart"/>
+      <w:r>
+        <w:rPr>
+          <w:lang w:val="en-GB"/>
+        </w:rPr>
+        <w:t>ProductAttributes</w:t>
+      </w:r>
+      <w:proofErr w:type="spellEnd"/>
+      <w:r>
+        <w:rPr>
+          <w:lang w:val="en-GB"/>
+        </w:rPr>
+        <w:t xml:space="preserve"> – list of possible attributes a product may have</w:t>
+      </w:r>
+    </w:p>
+    <w:p>
+      <w:pPr>
+        <w:pStyle w:val="Listeafsnit"/>
+        <w:numPr>
+          <w:ilvl w:val="0"/>
+          <w:numId w:val="3"/>
+        </w:numPr>
+        <w:rPr>
+          <w:lang w:val="en-GB"/>
+        </w:rPr>
+      </w:pPr>
+      <w:proofErr w:type="spellStart"/>
+      <w:r>
+        <w:rPr>
+          <w:lang w:val="en-GB"/>
+        </w:rPr>
+        <w:t>ProductAttributeValues</w:t>
+      </w:r>
+      <w:proofErr w:type="spellEnd"/>
+      <w:r>
+        <w:rPr>
+          <w:lang w:val="en-GB"/>
+        </w:rPr>
+        <w:t xml:space="preserve"> – Attributes for produc</w:t>
+      </w:r>
+      <w:r>
+        <w:rPr>
+          <w:lang w:val="en-GB"/>
+        </w:rPr>
+        <w:t>ts</w:t>
+      </w:r>
+    </w:p>
+    <w:p>
+      <w:pPr>
+        <w:pStyle w:val="Listeafsnit"/>
+        <w:numPr>
+          <w:ilvl w:val="0"/>
+          <w:numId w:val="3"/>
+        </w:numPr>
+        <w:rPr>
+          <w:lang w:val="en-GB"/>
+        </w:rPr>
+      </w:pPr>
+      <w:r>
+        <w:rPr>
+          <w:lang w:val="en-GB"/>
+        </w:rPr>
+        <w:t>Manufacturers</w:t>
+      </w:r>
+      <w:r>
+        <w:rPr>
+          <w:lang w:val="en-GB"/>
+        </w:rPr>
+        <w:t xml:space="preserve"> – The manufacturer producing for the wholesalers</w:t>
+      </w:r>
+      <w:r>
+        <w:rPr>
+          <w:lang w:val="en-GB"/>
+        </w:rPr>
+        <w:t>.</w:t>
+      </w:r>
+    </w:p>
+    <w:p>
+      <w:pPr>
+        <w:pStyle w:val="Listeafsnit"/>
+        <w:numPr>
+          <w:ilvl w:val="0"/>
+          <w:numId w:val="3"/>
+        </w:numPr>
+        <w:rPr>
+          <w:lang w:val="en-GB"/>
+        </w:rPr>
+      </w:pPr>
+      <w:proofErr w:type="spellStart"/>
+      <w:r>
+        <w:rPr>
+          <w:lang w:val="en-GB"/>
+        </w:rPr>
+        <w:t>ManufactorerProducts</w:t>
+      </w:r>
+      <w:proofErr w:type="spellEnd"/>
+      <w:r>
+        <w:rPr>
+          <w:lang w:val="en-GB"/>
+        </w:rPr>
+        <w:t xml:space="preserve"> –</w:t>
+      </w:r>
+      <w:r>
+        <w:rPr>
+          <w:lang w:val="en-GB"/>
+        </w:rPr>
+        <w:t xml:space="preserve"> The products</w:t>
+      </w:r>
+      <w:r>
+        <w:rPr>
+          <w:lang w:val="en-GB"/>
+        </w:rPr>
+        <w:t xml:space="preserve"> that a given manufacturer produces</w:t>
+      </w:r>
+      <w:r>
+        <w:rPr>
+          <w:lang w:val="en-GB"/>
+        </w:rPr>
+        <w:t>.</w:t>
+      </w:r>
+    </w:p>
+    <w:p>
+      <w:pPr>
+        <w:pStyle w:val="Listeafsnit"/>
+        <w:numPr>
+          <w:ilvl w:val="0"/>
+          <w:numId w:val="3"/>
+        </w:numPr>
+        <w:rPr>
+          <w:lang w:val="en-GB"/>
+        </w:rPr>
+      </w:pPr>
+      <w:r>
+        <w:rPr>
+          <w:lang w:val="en-GB"/>
+        </w:rPr>
+        <w:t>Customers -</w:t>
+      </w:r>
+      <w:r>
+        <w:rPr>
+          <w:lang w:val="en-GB"/>
+        </w:rPr>
+        <w:t xml:space="preserve"> The customers of a given web-shop</w:t>
+      </w:r>
+      <w:r>
+        <w:rPr>
+          <w:lang w:val="en-GB"/>
+        </w:rPr>
+        <w:t>.</w:t>
+      </w:r>
+    </w:p>
+    <w:p>
+      <w:pPr>
+        <w:pStyle w:val="Listeafsnit"/>
+        <w:numPr>
+          <w:ilvl w:val="0"/>
+          <w:numId w:val="3"/>
+        </w:numPr>
+        <w:rPr>
+          <w:lang w:val="en-GB"/>
+        </w:rPr>
+      </w:pPr>
+      <w:proofErr w:type="spellStart"/>
+      <w:r>
+        <w:rPr>
+          <w:lang w:val="en-GB"/>
+        </w:rPr>
+        <w:t>WebShops</w:t>
+      </w:r>
+      <w:proofErr w:type="spellEnd"/>
+      <w:r>
+        <w:rPr>
+          <w:lang w:val="en-GB"/>
+        </w:rPr>
+        <w:t xml:space="preserve"> – the different Web-shops including the retailer one. </w:t>
+      </w:r>
+    </w:p>
+    <w:p>
+      <w:pPr>
+        <w:pStyle w:val="Listeafsnit"/>
+        <w:numPr>
+          <w:ilvl w:val="0"/>
+          <w:numId w:val="3"/>
+        </w:numPr>
+        <w:rPr>
+          <w:lang w:val="en-GB"/>
+        </w:rPr>
+      </w:pPr>
+      <w:proofErr w:type="spellStart"/>
+      <w:r>
+        <w:rPr>
+          <w:lang w:val="en-GB"/>
+        </w:rPr>
+        <w:t>WebShopProducts</w:t>
+      </w:r>
+      <w:proofErr w:type="spellEnd"/>
+      <w:r>
+        <w:rPr>
+          <w:lang w:val="en-GB"/>
+        </w:rPr>
+        <w:t xml:space="preserve"> </w:t>
+      </w:r>
+      <w:r>
+        <w:rPr>
+          <w:lang w:val="en-GB"/>
+        </w:rPr>
+        <w:t>–</w:t>
+      </w:r>
+      <w:r>
+        <w:rPr>
+          <w:lang w:val="en-GB"/>
+        </w:rPr>
+        <w:t xml:space="preserve"> </w:t>
+      </w:r>
+      <w:r>
+        <w:rPr>
+          <w:lang w:val="en-GB"/>
+        </w:rPr>
+        <w:t>The products offered by a given web-shop.</w:t>
+      </w:r>
+    </w:p>
+    <w:p>
+      <w:pPr>
+        <w:pStyle w:val="Listeafsnit"/>
+        <w:numPr>
+          <w:ilvl w:val="0"/>
+          <w:numId w:val="3"/>
+        </w:numPr>
+        <w:rPr>
+          <w:lang w:val="en-GB"/>
+        </w:rPr>
+      </w:pPr>
+      <w:proofErr w:type="spellStart"/>
+      <w:r>
+        <w:rPr>
+          <w:lang w:val="en-GB"/>
+        </w:rPr>
+        <w:t>ManufactorerOrders</w:t>
+      </w:r>
+      <w:proofErr w:type="spellEnd"/>
+      <w:r>
+        <w:rPr>
+          <w:lang w:val="en-GB"/>
+        </w:rPr>
+        <w:t xml:space="preserve">  - The purchase orders to the manufacturer</w:t>
+      </w:r>
+    </w:p>
+    <w:p>
+      <w:pPr>
+        <w:pStyle w:val="Listeafsnit"/>
+        <w:numPr>
+          <w:ilvl w:val="0"/>
+          <w:numId w:val="3"/>
+        </w:numPr>
+        <w:rPr>
+          <w:lang w:val="en-GB"/>
+        </w:rPr>
+      </w:pPr>
+      <w:proofErr w:type="spellStart"/>
+      <w:r>
+        <w:rPr>
+          <w:lang w:val="en-GB"/>
+        </w:rPr>
+        <w:t>ManufactorerOrderConfirmation</w:t>
+      </w:r>
+      <w:proofErr w:type="spellEnd"/>
+      <w:r>
+        <w:rPr>
+          <w:lang w:val="en-GB"/>
+        </w:rPr>
+        <w:t xml:space="preserve"> -  The order confirmations  from the </w:t>
+      </w:r>
+      <w:proofErr w:type="spellStart"/>
+      <w:r>
+        <w:rPr>
+          <w:lang w:val="en-GB"/>
+        </w:rPr>
+        <w:t>manufactorer</w:t>
+      </w:r>
+      <w:proofErr w:type="spellEnd"/>
+    </w:p>
+    <w:p>
+      <w:pPr>
+        <w:pStyle w:val="Listeafsnit"/>
+        <w:numPr>
+          <w:ilvl w:val="0"/>
+          <w:numId w:val="3"/>
+        </w:numPr>
+        <w:rPr>
+          <w:lang w:val="en-GB"/>
+        </w:rPr>
+      </w:pPr>
+      <w:proofErr w:type="spellStart"/>
+      <w:r>
+        <w:rPr>
+          <w:lang w:val="en-GB"/>
+        </w:rPr>
+        <w:t>ManufactorerInvoices</w:t>
+      </w:r>
+      <w:proofErr w:type="spellEnd"/>
+      <w:r>
+        <w:rPr>
+          <w:lang w:val="en-GB"/>
+        </w:rPr>
+        <w:t xml:space="preserve"> – the invoices received from the </w:t>
+      </w:r>
+      <w:proofErr w:type="spellStart"/>
+      <w:r>
+        <w:rPr>
+          <w:lang w:val="en-GB"/>
+        </w:rPr>
+        <w:t>manufactorer</w:t>
+      </w:r>
+      <w:proofErr w:type="spellEnd"/>
+    </w:p>
+    <w:p>
+      <w:pPr>
+        <w:pStyle w:val="Listeafsnit"/>
+        <w:numPr>
+          <w:ilvl w:val="0"/>
+          <w:numId w:val="3"/>
+        </w:numPr>
+        <w:rPr>
+          <w:lang w:val="en-GB"/>
+        </w:rPr>
+      </w:pPr>
+      <w:proofErr w:type="spellStart"/>
+      <w:r>
+        <w:rPr>
+          <w:lang w:val="en-GB"/>
+        </w:rPr>
+        <w:t>ManufactorerReceptions</w:t>
+      </w:r>
+      <w:proofErr w:type="spellEnd"/>
+      <w:r>
+        <w:rPr>
+          <w:lang w:val="en-GB"/>
+        </w:rPr>
+        <w:t xml:space="preserve"> – The products received from the </w:t>
+      </w:r>
+      <w:proofErr w:type="spellStart"/>
+      <w:r>
+        <w:rPr>
+          <w:lang w:val="en-GB"/>
+        </w:rPr>
+        <w:t>manufactorer</w:t>
+      </w:r>
+      <w:proofErr w:type="spellEnd"/>
+    </w:p>
+    <w:p>
+      <w:pPr>
+        <w:pStyle w:val="Listeafsnit"/>
+        <w:numPr>
+          <w:ilvl w:val="0"/>
+          <w:numId w:val="3"/>
+        </w:numPr>
+        <w:rPr>
+          <w:lang w:val="en-GB"/>
+        </w:rPr>
+      </w:pPr>
+      <w:proofErr w:type="spellStart"/>
+      <w:r>
+        <w:rPr>
+          <w:lang w:val="en-GB"/>
+        </w:rPr>
+        <w:t>ManufactorerPayments</w:t>
+      </w:r>
+      <w:proofErr w:type="spellEnd"/>
+      <w:r>
+        <w:rPr>
+          <w:lang w:val="en-GB"/>
+        </w:rPr>
+        <w:t xml:space="preserve"> – the payment of the invoice to the </w:t>
+      </w:r>
+      <w:proofErr w:type="spellStart"/>
+      <w:r>
+        <w:rPr>
+          <w:lang w:val="en-GB"/>
+        </w:rPr>
+        <w:t>manufactorer</w:t>
+      </w:r>
+      <w:proofErr w:type="spellEnd"/>
+    </w:p>
+    <w:p>
+      <w:pPr>
+        <w:pStyle w:val="Listeafsnit"/>
+        <w:numPr>
+          <w:ilvl w:val="0"/>
+          <w:numId w:val="3"/>
+        </w:numPr>
+        <w:rPr>
+          <w:lang w:val="en-GB"/>
+        </w:rPr>
+      </w:pPr>
+      <w:proofErr w:type="spellStart"/>
+      <w:r>
+        <w:rPr>
+          <w:lang w:val="en-GB"/>
+        </w:rPr>
+        <w:t>CustomerOrders</w:t>
+      </w:r>
+      <w:proofErr w:type="spellEnd"/>
+      <w:r>
+        <w:rPr>
+          <w:lang w:val="en-GB"/>
+        </w:rPr>
+        <w:t xml:space="preserve"> – Orders received from the customers</w:t>
+      </w:r>
+    </w:p>
+    <w:p>
+      <w:pPr>
+        <w:pStyle w:val="Listeafsnit"/>
+        <w:numPr>
+          <w:ilvl w:val="0"/>
+          <w:numId w:val="3"/>
+        </w:numPr>
+        <w:rPr>
+          <w:lang w:val="en-GB"/>
+        </w:rPr>
+      </w:pPr>
+      <w:proofErr w:type="spellStart"/>
+      <w:r>
+        <w:rPr>
+          <w:lang w:val="en-GB"/>
+        </w:rPr>
+        <w:t>CustomerOrderConfirmations</w:t>
+      </w:r>
+      <w:proofErr w:type="spellEnd"/>
+      <w:r>
+        <w:rPr>
+          <w:lang w:val="en-GB"/>
+        </w:rPr>
+        <w:t xml:space="preserve"> – Order confirmations sent to the </w:t>
+      </w:r>
+      <w:r>
+        <w:rPr>
+          <w:lang w:val="en-GB"/>
+        </w:rPr>
+        <w:t>customer</w:t>
+      </w:r>
+    </w:p>
+    <w:p>
+      <w:pPr>
+        <w:pStyle w:val="Listeafsnit"/>
+        <w:numPr>
+          <w:ilvl w:val="0"/>
+          <w:numId w:val="3"/>
+        </w:numPr>
+        <w:rPr>
+          <w:lang w:val="en-GB"/>
+        </w:rPr>
+      </w:pPr>
+      <w:proofErr w:type="spellStart"/>
+      <w:r>
+        <w:rPr>
+          <w:lang w:val="en-GB"/>
+        </w:rPr>
+        <w:t>CustomerInvoices</w:t>
+      </w:r>
+      <w:proofErr w:type="spellEnd"/>
+      <w:r>
+        <w:rPr>
+          <w:lang w:val="en-GB"/>
+        </w:rPr>
+        <w:t xml:space="preserve"> </w:t>
+      </w:r>
+      <w:r>
+        <w:rPr>
+          <w:lang w:val="en-GB"/>
+        </w:rPr>
+        <w:t>– Invoice sent to the customers</w:t>
+      </w:r>
+    </w:p>
+    <w:p>
+      <w:pPr>
+        <w:pStyle w:val="Listeafsnit"/>
+        <w:numPr>
+          <w:ilvl w:val="0"/>
+          <w:numId w:val="3"/>
+        </w:numPr>
+        <w:rPr>
+          <w:lang w:val="en-GB"/>
+        </w:rPr>
+      </w:pPr>
+      <w:proofErr w:type="spellStart"/>
+      <w:r>
+        <w:rPr>
+          <w:lang w:val="en-GB"/>
+        </w:rPr>
+        <w:t>Customer</w:t>
+      </w:r>
+      <w:r>
+        <w:rPr>
+          <w:lang w:val="en-GB"/>
+        </w:rPr>
+        <w:t>Deliveries</w:t>
+      </w:r>
+      <w:proofErr w:type="spellEnd"/>
+      <w:r>
+        <w:rPr>
+          <w:lang w:val="en-GB"/>
+        </w:rPr>
+        <w:t xml:space="preserve"> – Deliveries to the customers</w:t>
+      </w:r>
+    </w:p>
+    <w:p>
+      <w:pPr>
+        <w:pStyle w:val="Listeafsnit"/>
+        <w:numPr>
+          <w:ilvl w:val="0"/>
+          <w:numId w:val="3"/>
+        </w:numPr>
+        <w:rPr>
+          <w:lang w:val="en-GB"/>
+        </w:rPr>
+      </w:pPr>
+      <w:proofErr w:type="spellStart"/>
+      <w:r>
+        <w:rPr>
+          <w:lang w:val="en-GB"/>
+        </w:rPr>
+        <w:t>CustomerPayments</w:t>
+      </w:r>
+      <w:proofErr w:type="spellEnd"/>
+      <w:r>
+        <w:rPr>
+          <w:lang w:val="en-GB"/>
+        </w:rPr>
+        <w:t xml:space="preserve"> – Payments received from the customers.</w:t>
+      </w:r>
+    </w:p>
+    <w:p>
+      <w:pPr>
+        <w:pStyle w:val="Listeafsnit"/>
+        <w:numPr>
+          <w:ilvl w:val="0"/>
+          <w:numId w:val="3"/>
+        </w:numPr>
+        <w:rPr>
+          <w:lang w:val="en-GB"/>
+        </w:rPr>
+      </w:pPr>
+      <w:proofErr w:type="spellStart"/>
+      <w:r>
+        <w:rPr>
+          <w:lang w:val="en-GB"/>
+        </w:rPr>
+        <w:t>CustomerComplaints</w:t>
+      </w:r>
+      <w:proofErr w:type="spellEnd"/>
+      <w:r>
+        <w:rPr>
+          <w:lang w:val="en-GB"/>
+        </w:rPr>
+        <w:t xml:space="preserve"> – </w:t>
+      </w:r>
+    </w:p>
+    <w:p>
+      <w:pPr>
+        <w:pStyle w:val="Listeafsnit"/>
+        <w:numPr>
+          <w:ilvl w:val="0"/>
+          <w:numId w:val="3"/>
+        </w:numPr>
+        <w:rPr>
+          <w:lang w:val="en-GB"/>
+        </w:rPr>
+      </w:pPr>
+      <w:proofErr w:type="spellStart"/>
+      <w:r>
+        <w:rPr>
+          <w:lang w:val="en-GB"/>
+        </w:rPr>
+        <w:t>CustomerResturns</w:t>
+      </w:r>
+      <w:proofErr w:type="spellEnd"/>
+      <w:r>
+        <w:rPr>
+          <w:lang w:val="en-GB"/>
+        </w:rPr>
+        <w:t xml:space="preserve"> - </w:t>
+      </w:r>
+    </w:p>
+    <w:p>
+      <w:pPr>
+        <w:pStyle w:val="Listeafsnit"/>
+        <w:numPr>
+          <w:ilvl w:val="0"/>
+          <w:numId w:val="3"/>
+        </w:numPr>
+        <w:rPr>
+          <w:lang w:val="en-GB"/>
+        </w:rPr>
+      </w:pPr>
+      <w:proofErr w:type="spellStart"/>
+      <w:r>
+        <w:rPr>
+          <w:lang w:val="en-GB"/>
+        </w:rPr>
+        <w:t>ManufactorerComplaints</w:t>
+      </w:r>
+      <w:proofErr w:type="spellEnd"/>
+    </w:p>
+    <w:p>
+      <w:pPr>
+        <w:pStyle w:val="Listeafsnit"/>
+        <w:numPr>
+          <w:ilvl w:val="0"/>
+          <w:numId w:val="3"/>
+        </w:numPr>
+        <w:rPr>
+          <w:lang w:val="en-GB"/>
+        </w:rPr>
+      </w:pPr>
+      <w:r>
+        <w:rPr>
+          <w:lang w:val="en-GB"/>
+        </w:rPr>
+        <w:t>ManufactorerReturns</w:t>
+      </w:r>
+    </w:p>
+    <w:p>
+      <w:pPr>
+        <w:spacing w:after="0"/>
+        <w:rPr>
+          <w:lang w:val="en-GB"/>
+        </w:rPr>
+      </w:pPr>
+    </w:p>
+    <w:p>
+      <w:pPr>
+        <w:rPr>
+          <w:lang w:val="en-GB"/>
+        </w:rPr>
+      </w:pPr>
+    </w:p>
+    <w:p>
+      <w:pPr>
+        <w:rPr>
+          <w:lang w:val="en-GB"/>
+        </w:rPr>
+      </w:pPr>
+    </w:p>
+    <w:p>
+      <w:pPr>
+        <w:rPr>
+          <w:lang w:val="en-GB"/>
+        </w:rPr>
+      </w:pPr>
+    </w:p>
+    <w:p>
+      <w:pPr>
+        <w:rPr>
+          <w:lang w:val="en-GB"/>
+        </w:rPr>
+      </w:pPr>
+    </w:p>
+    <w:p>
+      <w:pPr>
+        <w:rPr>
+          <w:lang w:val="en-GB"/>
+        </w:rPr>
+      </w:pPr>
+    </w:p>
+    <w:p>
+      <w:pPr>
+        <w:rPr>
+          <w:lang w:val="en-GB"/>
+        </w:rPr>
+      </w:pPr>
+    </w:p>
+    <w:p>
+      <w:pPr>
+        <w:rPr>
+          <w:lang w:val="en-GB"/>
+        </w:rPr>
+      </w:pPr>
+    </w:p>
+    <w:p>
+      <w:pPr>
+        <w:rPr>
+          <w:lang w:val="en-GB"/>
+        </w:rPr>
+      </w:pPr>
+    </w:p>
+    <w:p>
+      <w:pPr>
+        <w:jc w:val="center"/>
         <w:rPr>
           <w:lang w:val="en-GB"/>
         </w:rPr>
@@ -1368,7 +2112,7 @@
             <w:rPr>
               <w:noProof/>
             </w:rPr>
-            <w:t>3</w:t>
+            <w:t>4</w:t>
           </w:r>
         </w:fldSimple>
       </w:sdtContent>
@@ -1600,6 +2344,118 @@
     </w:lvl>
   </w:abstractNum>
   <w:abstractNum w:abstractNumId="1">
+    <w:nsid w:val="53827052"/>
+    <w:multiLevelType w:val="hybridMultilevel"/>
+    <w:tmpl w:val="955C7D8E"/>
+    <w:lvl w:ilvl="0" w:tplc="255A596A">
+      <w:numFmt w:val="bullet"/>
+      <w:lvlText w:val=""/>
+      <w:lvlJc w:val="left"/>
+      <w:pPr>
+        <w:ind w:left="720" w:hanging="360"/>
+      </w:pPr>
+      <w:rPr>
+        <w:rFonts w:ascii="Symbol" w:eastAsiaTheme="minorHAnsi" w:hAnsi="Symbol" w:cstheme="minorBidi" w:hint="default"/>
+      </w:rPr>
+    </w:lvl>
+    <w:lvl w:ilvl="1" w:tplc="04060003" w:tentative="1">
+      <w:start w:val="1"/>
+      <w:numFmt w:val="bullet"/>
+      <w:lvlText w:val="o"/>
+      <w:lvlJc w:val="left"/>
+      <w:pPr>
+        <w:ind w:left="1440" w:hanging="360"/>
+      </w:pPr>
+      <w:rPr>
+        <w:rFonts w:ascii="Courier New" w:hAnsi="Courier New" w:cs="Courier New" w:hint="default"/>
+      </w:rPr>
+    </w:lvl>
+    <w:lvl w:ilvl="2" w:tplc="04060005" w:tentative="1">
+      <w:start w:val="1"/>
+      <w:numFmt w:val="bullet"/>
+      <w:lvlText w:val=""/>
+      <w:lvlJc w:val="left"/>
+      <w:pPr>
+        <w:ind w:left="2160" w:hanging="360"/>
+      </w:pPr>
+      <w:rPr>
+        <w:rFonts w:ascii="Wingdings" w:hAnsi="Wingdings" w:hint="default"/>
+      </w:rPr>
+    </w:lvl>
+    <w:lvl w:ilvl="3" w:tplc="04060001" w:tentative="1">
+      <w:start w:val="1"/>
+      <w:numFmt w:val="bullet"/>
+      <w:lvlText w:val=""/>
+      <w:lvlJc w:val="left"/>
+      <w:pPr>
+        <w:ind w:left="2880" w:hanging="360"/>
+      </w:pPr>
+      <w:rPr>
+        <w:rFonts w:ascii="Symbol" w:hAnsi="Symbol" w:hint="default"/>
+      </w:rPr>
+    </w:lvl>
+    <w:lvl w:ilvl="4" w:tplc="04060003" w:tentative="1">
+      <w:start w:val="1"/>
+      <w:numFmt w:val="bullet"/>
+      <w:lvlText w:val="o"/>
+      <w:lvlJc w:val="left"/>
+      <w:pPr>
+        <w:ind w:left="3600" w:hanging="360"/>
+      </w:pPr>
+      <w:rPr>
+        <w:rFonts w:ascii="Courier New" w:hAnsi="Courier New" w:cs="Courier New" w:hint="default"/>
+      </w:rPr>
+    </w:lvl>
+    <w:lvl w:ilvl="5" w:tplc="04060005" w:tentative="1">
+      <w:start w:val="1"/>
+      <w:numFmt w:val="bullet"/>
+      <w:lvlText w:val=""/>
+      <w:lvlJc w:val="left"/>
+      <w:pPr>
+        <w:ind w:left="4320" w:hanging="360"/>
+      </w:pPr>
+      <w:rPr>
+        <w:rFonts w:ascii="Wingdings" w:hAnsi="Wingdings" w:hint="default"/>
+      </w:rPr>
+    </w:lvl>
+    <w:lvl w:ilvl="6" w:tplc="04060001" w:tentative="1">
+      <w:start w:val="1"/>
+      <w:numFmt w:val="bullet"/>
+      <w:lvlText w:val=""/>
+      <w:lvlJc w:val="left"/>
+      <w:pPr>
+        <w:ind w:left="5040" w:hanging="360"/>
+      </w:pPr>
+      <w:rPr>
+        <w:rFonts w:ascii="Symbol" w:hAnsi="Symbol" w:hint="default"/>
+      </w:rPr>
+    </w:lvl>
+    <w:lvl w:ilvl="7" w:tplc="04060003" w:tentative="1">
+      <w:start w:val="1"/>
+      <w:numFmt w:val="bullet"/>
+      <w:lvlText w:val="o"/>
+      <w:lvlJc w:val="left"/>
+      <w:pPr>
+        <w:ind w:left="5760" w:hanging="360"/>
+      </w:pPr>
+      <w:rPr>
+        <w:rFonts w:ascii="Courier New" w:hAnsi="Courier New" w:cs="Courier New" w:hint="default"/>
+      </w:rPr>
+    </w:lvl>
+    <w:lvl w:ilvl="8" w:tplc="04060005" w:tentative="1">
+      <w:start w:val="1"/>
+      <w:numFmt w:val="bullet"/>
+      <w:lvlText w:val=""/>
+      <w:lvlJc w:val="left"/>
+      <w:pPr>
+        <w:ind w:left="6480" w:hanging="360"/>
+      </w:pPr>
+      <w:rPr>
+        <w:rFonts w:ascii="Wingdings" w:hAnsi="Wingdings" w:hint="default"/>
+      </w:rPr>
+    </w:lvl>
+  </w:abstractNum>
+  <w:abstractNum w:abstractNumId="2">
     <w:nsid w:val="61AE1EF4"/>
     <w:multiLevelType w:val="hybridMultilevel"/>
     <w:tmpl w:val="7BDACCA0"/>
@@ -1692,6 +2548,9 @@
     <w:abstractNumId w:val="0"/>
   </w:num>
   <w:num w:numId="2">
+    <w:abstractNumId w:val="2"/>
+  </w:num>
+  <w:num w:numId="3">
     <w:abstractNumId w:val="1"/>
   </w:num>
 </w:numbering>
@@ -2328,7 +3187,7 @@
 </file>
 
 <file path=customXml/itemProps1.xml><?xml version="1.0" encoding="utf-8"?>
-<ds:datastoreItem xmlns:ds="http://schemas.openxmlformats.org/officeDocument/2006/customXml" ds:itemID="{D4532183-91C4-4413-94FC-2F8BC430DB5C}">
+<ds:datastoreItem xmlns:ds="http://schemas.openxmlformats.org/officeDocument/2006/customXml" ds:itemID="{4604AD23-DA1A-46E0-A11B-79D1E62F1889}">
   <ds:schemaRefs>
     <ds:schemaRef ds:uri="http://schemas.openxmlformats.org/officeDocument/2006/bibliography"/>
   </ds:schemaRefs>

</xml_diff>

<commit_message>
Beginning update of ER diagram
</commit_message>
<xml_diff>
--- a/DatabaseDesign/DatabaseManagementSystems/design considerations miniproject.docx
+++ b/DatabaseDesign/DatabaseManagementSystems/design considerations miniproject.docx
@@ -1885,6 +1885,18 @@
         </w:rPr>
         <w:t xml:space="preserve"> – </w:t>
       </w:r>
+      <w:r>
+        <w:rPr>
+          <w:lang w:val="en-GB"/>
+        </w:rPr>
+        <w:t>Complaints received from the customers</w:t>
+      </w:r>
+      <w:r>
+        <w:rPr>
+          <w:lang w:val="en-GB"/>
+        </w:rPr>
+        <w:t xml:space="preserve"> and its status.</w:t>
+      </w:r>
     </w:p>
     <w:p>
       <w:pPr>
@@ -1902,14 +1914,38 @@
         <w:rPr>
           <w:lang w:val="en-GB"/>
         </w:rPr>
-        <w:t>CustomerResturns</w:t>
+        <w:t>CustomerRe</w:t>
+      </w:r>
+      <w:r>
+        <w:rPr>
+          <w:lang w:val="en-GB"/>
+        </w:rPr>
+        <w:t>turns</w:t>
       </w:r>
       <w:proofErr w:type="spellEnd"/>
       <w:r>
         <w:rPr>
           <w:lang w:val="en-GB"/>
         </w:rPr>
-        <w:t xml:space="preserve"> - </w:t>
+        <w:t xml:space="preserve"> </w:t>
+      </w:r>
+      <w:r>
+        <w:rPr>
+          <w:lang w:val="en-GB"/>
+        </w:rPr>
+        <w:t>–</w:t>
+      </w:r>
+      <w:r>
+        <w:rPr>
+          <w:lang w:val="en-GB"/>
+        </w:rPr>
+        <w:t xml:space="preserve"> </w:t>
+      </w:r>
+      <w:r>
+        <w:rPr>
+          <w:lang w:val="en-GB"/>
+        </w:rPr>
+        <w:t>Products returned by the customer.</w:t>
       </w:r>
     </w:p>
     <w:p>
@@ -1931,6 +1967,12 @@
         <w:t>ManufactorerComplaints</w:t>
       </w:r>
       <w:proofErr w:type="spellEnd"/>
+      <w:r>
+        <w:rPr>
+          <w:lang w:val="en-GB"/>
+        </w:rPr>
+        <w:t xml:space="preserve"> – Complaints sent to the manufacturer and its status</w:t>
+      </w:r>
     </w:p>
     <w:p>
       <w:pPr>
@@ -1943,11 +1985,19 @@
           <w:lang w:val="en-GB"/>
         </w:rPr>
       </w:pPr>
+      <w:proofErr w:type="spellStart"/>
       <w:r>
         <w:rPr>
           <w:lang w:val="en-GB"/>
         </w:rPr>
         <w:t>ManufactorerReturns</w:t>
+      </w:r>
+      <w:proofErr w:type="spellEnd"/>
+      <w:r>
+        <w:rPr>
+          <w:lang w:val="en-GB"/>
+        </w:rPr>
+        <w:t xml:space="preserve"> – Products returned to the manufacturer.</w:t>
       </w:r>
     </w:p>
     <w:p>
@@ -3187,7 +3237,7 @@
 </file>
 
 <file path=customXml/itemProps1.xml><?xml version="1.0" encoding="utf-8"?>
-<ds:datastoreItem xmlns:ds="http://schemas.openxmlformats.org/officeDocument/2006/customXml" ds:itemID="{4604AD23-DA1A-46E0-A11B-79D1E62F1889}">
+<ds:datastoreItem xmlns:ds="http://schemas.openxmlformats.org/officeDocument/2006/customXml" ds:itemID="{7A3E2357-0F42-49A1-9016-E245DB8FF122}">
   <ds:schemaRefs>
     <ds:schemaRef ds:uri="http://schemas.openxmlformats.org/officeDocument/2006/bibliography"/>
   </ds:schemaRefs>

</xml_diff>

<commit_message>
Updates to ER diagram - not done. Also beginning report document.
</commit_message>
<xml_diff>
--- a/DatabaseDesign/DatabaseManagementSystems/design considerations miniproject.docx
+++ b/DatabaseDesign/DatabaseManagementSystems/design considerations miniproject.docx
@@ -1417,31 +1417,17 @@
           <w:lang w:val="en-GB"/>
         </w:rPr>
       </w:pPr>
-      <w:proofErr w:type="spellStart"/>
-      <w:r>
-        <w:rPr>
-          <w:lang w:val="en-GB"/>
-        </w:rPr>
-        <w:t>ManufactorerProducts</w:t>
-      </w:r>
-      <w:proofErr w:type="spellEnd"/>
-      <w:r>
-        <w:rPr>
-          <w:lang w:val="en-GB"/>
-        </w:rPr>
-        <w:t xml:space="preserve"> –</w:t>
-      </w:r>
-      <w:r>
-        <w:rPr>
-          <w:lang w:val="en-GB"/>
-        </w:rPr>
-        <w:t xml:space="preserve"> The products</w:t>
-      </w:r>
-      <w:r>
-        <w:rPr>
-          <w:lang w:val="en-GB"/>
-        </w:rPr>
-        <w:t xml:space="preserve"> that a given manufacturer produces</w:t>
+      <w:r>
+        <w:rPr>
+          <w:lang w:val="en-GB"/>
+        </w:rPr>
+        <w:t>Customers -</w:t>
+      </w:r>
+      <w:r>
+        <w:rPr>
+          <w:lang w:val="en-GB"/>
+        </w:rPr>
+        <w:t xml:space="preserve"> The customers of a given web-shop</w:t>
       </w:r>
       <w:r>
         <w:rPr>
@@ -1461,23 +1447,19 @@
           <w:lang w:val="en-GB"/>
         </w:rPr>
       </w:pPr>
-      <w:r>
-        <w:rPr>
-          <w:lang w:val="en-GB"/>
-        </w:rPr>
-        <w:t>Customers -</w:t>
-      </w:r>
-      <w:r>
-        <w:rPr>
-          <w:lang w:val="en-GB"/>
-        </w:rPr>
-        <w:t xml:space="preserve"> The customers of a given web-shop</w:t>
-      </w:r>
-      <w:r>
-        <w:rPr>
-          <w:lang w:val="en-GB"/>
-        </w:rPr>
-        <w:t>.</w:t>
+      <w:proofErr w:type="spellStart"/>
+      <w:r>
+        <w:rPr>
+          <w:lang w:val="en-GB"/>
+        </w:rPr>
+        <w:t>WebShops</w:t>
+      </w:r>
+      <w:proofErr w:type="spellEnd"/>
+      <w:r>
+        <w:rPr>
+          <w:lang w:val="en-GB"/>
+        </w:rPr>
+        <w:t xml:space="preserve"> – the different Web-shops including the retailer one. </w:t>
       </w:r>
     </w:p>
     <w:p>
@@ -1496,14 +1478,32 @@
         <w:rPr>
           <w:lang w:val="en-GB"/>
         </w:rPr>
-        <w:t>WebShops</w:t>
+        <w:t>WebShopProducts</w:t>
       </w:r>
       <w:proofErr w:type="spellEnd"/>
       <w:r>
         <w:rPr>
           <w:lang w:val="en-GB"/>
         </w:rPr>
-        <w:t xml:space="preserve"> – the different Web-shops including the retailer one. </w:t>
+        <w:t xml:space="preserve"> </w:t>
+      </w:r>
+      <w:r>
+        <w:rPr>
+          <w:lang w:val="en-GB"/>
+        </w:rPr>
+        <w:t>–</w:t>
+      </w:r>
+      <w:r>
+        <w:rPr>
+          <w:lang w:val="en-GB"/>
+        </w:rPr>
+        <w:t xml:space="preserve"> </w:t>
+      </w:r>
+      <w:r>
+        <w:rPr>
+          <w:lang w:val="en-GB"/>
+        </w:rPr>
+        <w:t>The products offered by a given web-shop.</w:t>
       </w:r>
     </w:p>
     <w:p>
@@ -1522,32 +1522,14 @@
         <w:rPr>
           <w:lang w:val="en-GB"/>
         </w:rPr>
-        <w:t>WebShopProducts</w:t>
+        <w:t>ManufactorerOrders</w:t>
       </w:r>
       <w:proofErr w:type="spellEnd"/>
       <w:r>
         <w:rPr>
           <w:lang w:val="en-GB"/>
         </w:rPr>
-        <w:t xml:space="preserve"> </w:t>
-      </w:r>
-      <w:r>
-        <w:rPr>
-          <w:lang w:val="en-GB"/>
-        </w:rPr>
-        <w:t>–</w:t>
-      </w:r>
-      <w:r>
-        <w:rPr>
-          <w:lang w:val="en-GB"/>
-        </w:rPr>
-        <w:t xml:space="preserve"> </w:t>
-      </w:r>
-      <w:r>
-        <w:rPr>
-          <w:lang w:val="en-GB"/>
-        </w:rPr>
-        <w:t>The products offered by a given web-shop.</w:t>
+        <w:t xml:space="preserve">  - The purchase orders to the manufacturer</w:t>
       </w:r>
     </w:p>
     <w:p>
@@ -1566,15 +1548,23 @@
         <w:rPr>
           <w:lang w:val="en-GB"/>
         </w:rPr>
-        <w:t>ManufactorerOrders</w:t>
+        <w:t>ManufactorerOrderConfirmation</w:t>
       </w:r>
       <w:proofErr w:type="spellEnd"/>
       <w:r>
         <w:rPr>
           <w:lang w:val="en-GB"/>
         </w:rPr>
-        <w:t xml:space="preserve">  - The purchase orders to the manufacturer</w:t>
-      </w:r>
+        <w:t xml:space="preserve"> -  The order confirmations  from the </w:t>
+      </w:r>
+      <w:proofErr w:type="spellStart"/>
+      <w:r>
+        <w:rPr>
+          <w:lang w:val="en-GB"/>
+        </w:rPr>
+        <w:t>manufactorer</w:t>
+      </w:r>
+      <w:proofErr w:type="spellEnd"/>
     </w:p>
     <w:p>
       <w:pPr>
@@ -1592,14 +1582,14 @@
         <w:rPr>
           <w:lang w:val="en-GB"/>
         </w:rPr>
-        <w:t>ManufactorerOrderConfirmation</w:t>
+        <w:t>ManufactorerInvoices</w:t>
       </w:r>
       <w:proofErr w:type="spellEnd"/>
       <w:r>
         <w:rPr>
           <w:lang w:val="en-GB"/>
         </w:rPr>
-        <w:t xml:space="preserve"> -  The order confirmations  from the </w:t>
+        <w:t xml:space="preserve"> – the invoices received from the </w:t>
       </w:r>
       <w:proofErr w:type="spellStart"/>
       <w:r>
@@ -1626,14 +1616,14 @@
         <w:rPr>
           <w:lang w:val="en-GB"/>
         </w:rPr>
-        <w:t>ManufactorerInvoices</w:t>
+        <w:t>ManufactorerReceptions</w:t>
       </w:r>
       <w:proofErr w:type="spellEnd"/>
       <w:r>
         <w:rPr>
           <w:lang w:val="en-GB"/>
         </w:rPr>
-        <w:t xml:space="preserve"> – the invoices received from the </w:t>
+        <w:t xml:space="preserve"> – The products received from the </w:t>
       </w:r>
       <w:proofErr w:type="spellStart"/>
       <w:r>
@@ -1660,23 +1650,15 @@
         <w:rPr>
           <w:lang w:val="en-GB"/>
         </w:rPr>
-        <w:t>ManufactorerReceptions</w:t>
+        <w:t>CustomerOrders</w:t>
       </w:r>
       <w:proofErr w:type="spellEnd"/>
       <w:r>
         <w:rPr>
           <w:lang w:val="en-GB"/>
         </w:rPr>
-        <w:t xml:space="preserve"> – The products received from the </w:t>
-      </w:r>
-      <w:proofErr w:type="spellStart"/>
-      <w:r>
-        <w:rPr>
-          <w:lang w:val="en-GB"/>
-        </w:rPr>
-        <w:t>manufactorer</w:t>
-      </w:r>
-      <w:proofErr w:type="spellEnd"/>
+        <w:t xml:space="preserve"> – Orders received from the customers</w:t>
+      </w:r>
     </w:p>
     <w:p>
       <w:pPr>
@@ -1694,23 +1676,21 @@
         <w:rPr>
           <w:lang w:val="en-GB"/>
         </w:rPr>
-        <w:t>ManufactorerPayments</w:t>
+        <w:t>CustomerOrderConfirmations</w:t>
       </w:r>
       <w:proofErr w:type="spellEnd"/>
       <w:r>
         <w:rPr>
           <w:lang w:val="en-GB"/>
         </w:rPr>
-        <w:t xml:space="preserve"> – the payment of the invoice to the </w:t>
-      </w:r>
-      <w:proofErr w:type="spellStart"/>
-      <w:r>
-        <w:rPr>
-          <w:lang w:val="en-GB"/>
-        </w:rPr>
-        <w:t>manufactorer</w:t>
-      </w:r>
-      <w:proofErr w:type="spellEnd"/>
+        <w:t xml:space="preserve"> – Order confirmations sent to the </w:t>
+      </w:r>
+      <w:r>
+        <w:rPr>
+          <w:lang w:val="en-GB"/>
+        </w:rPr>
+        <w:t>customer</w:t>
+      </w:r>
     </w:p>
     <w:p>
       <w:pPr>
@@ -1728,14 +1708,20 @@
         <w:rPr>
           <w:lang w:val="en-GB"/>
         </w:rPr>
-        <w:t>CustomerOrders</w:t>
+        <w:t>CustomerInvoices</w:t>
       </w:r>
       <w:proofErr w:type="spellEnd"/>
       <w:r>
         <w:rPr>
           <w:lang w:val="en-GB"/>
         </w:rPr>
-        <w:t xml:space="preserve"> – Orders received from the customers</w:t>
+        <w:t xml:space="preserve"> </w:t>
+      </w:r>
+      <w:r>
+        <w:rPr>
+          <w:lang w:val="en-GB"/>
+        </w:rPr>
+        <w:t>– Invoice sent to the customers</w:t>
       </w:r>
     </w:p>
     <w:p>
@@ -1754,20 +1740,20 @@
         <w:rPr>
           <w:lang w:val="en-GB"/>
         </w:rPr>
-        <w:t>CustomerOrderConfirmations</w:t>
+        <w:t>Customer</w:t>
+      </w:r>
+      <w:r>
+        <w:rPr>
+          <w:lang w:val="en-GB"/>
+        </w:rPr>
+        <w:t>Deliveries</w:t>
       </w:r>
       <w:proofErr w:type="spellEnd"/>
       <w:r>
         <w:rPr>
           <w:lang w:val="en-GB"/>
         </w:rPr>
-        <w:t xml:space="preserve"> – Order confirmations sent to the </w:t>
-      </w:r>
-      <w:r>
-        <w:rPr>
-          <w:lang w:val="en-GB"/>
-        </w:rPr>
-        <w:t>customer</w:t>
+        <w:t xml:space="preserve"> – Deliveries to the customers</w:t>
       </w:r>
     </w:p>
     <w:p>
@@ -1786,20 +1772,26 @@
         <w:rPr>
           <w:lang w:val="en-GB"/>
         </w:rPr>
-        <w:t>CustomerInvoices</w:t>
+        <w:t>CustomerComplaints</w:t>
       </w:r>
       <w:proofErr w:type="spellEnd"/>
       <w:r>
         <w:rPr>
           <w:lang w:val="en-GB"/>
         </w:rPr>
-        <w:t xml:space="preserve"> </w:t>
-      </w:r>
-      <w:r>
-        <w:rPr>
-          <w:lang w:val="en-GB"/>
-        </w:rPr>
-        <w:t>– Invoice sent to the customers</w:t>
+        <w:t xml:space="preserve"> – </w:t>
+      </w:r>
+      <w:r>
+        <w:rPr>
+          <w:lang w:val="en-GB"/>
+        </w:rPr>
+        <w:t>Complaints received from the customers</w:t>
+      </w:r>
+      <w:r>
+        <w:rPr>
+          <w:lang w:val="en-GB"/>
+        </w:rPr>
+        <w:t xml:space="preserve"> and its status.</w:t>
       </w:r>
     </w:p>
     <w:p>
@@ -1818,115 +1810,19 @@
         <w:rPr>
           <w:lang w:val="en-GB"/>
         </w:rPr>
-        <w:t>Customer</w:t>
-      </w:r>
-      <w:r>
-        <w:rPr>
-          <w:lang w:val="en-GB"/>
-        </w:rPr>
-        <w:t>Deliveries</w:t>
+        <w:t>CustomerRe</w:t>
+      </w:r>
+      <w:r>
+        <w:rPr>
+          <w:lang w:val="en-GB"/>
+        </w:rPr>
+        <w:t>turns</w:t>
       </w:r>
       <w:proofErr w:type="spellEnd"/>
       <w:r>
         <w:rPr>
           <w:lang w:val="en-GB"/>
         </w:rPr>
-        <w:t xml:space="preserve"> – Deliveries to the customers</w:t>
-      </w:r>
-    </w:p>
-    <w:p>
-      <w:pPr>
-        <w:pStyle w:val="Listeafsnit"/>
-        <w:numPr>
-          <w:ilvl w:val="0"/>
-          <w:numId w:val="3"/>
-        </w:numPr>
-        <w:rPr>
-          <w:lang w:val="en-GB"/>
-        </w:rPr>
-      </w:pPr>
-      <w:proofErr w:type="spellStart"/>
-      <w:r>
-        <w:rPr>
-          <w:lang w:val="en-GB"/>
-        </w:rPr>
-        <w:t>CustomerPayments</w:t>
-      </w:r>
-      <w:proofErr w:type="spellEnd"/>
-      <w:r>
-        <w:rPr>
-          <w:lang w:val="en-GB"/>
-        </w:rPr>
-        <w:t xml:space="preserve"> – Payments received from the customers.</w:t>
-      </w:r>
-    </w:p>
-    <w:p>
-      <w:pPr>
-        <w:pStyle w:val="Listeafsnit"/>
-        <w:numPr>
-          <w:ilvl w:val="0"/>
-          <w:numId w:val="3"/>
-        </w:numPr>
-        <w:rPr>
-          <w:lang w:val="en-GB"/>
-        </w:rPr>
-      </w:pPr>
-      <w:proofErr w:type="spellStart"/>
-      <w:r>
-        <w:rPr>
-          <w:lang w:val="en-GB"/>
-        </w:rPr>
-        <w:t>CustomerComplaints</w:t>
-      </w:r>
-      <w:proofErr w:type="spellEnd"/>
-      <w:r>
-        <w:rPr>
-          <w:lang w:val="en-GB"/>
-        </w:rPr>
-        <w:t xml:space="preserve"> – </w:t>
-      </w:r>
-      <w:r>
-        <w:rPr>
-          <w:lang w:val="en-GB"/>
-        </w:rPr>
-        <w:t>Complaints received from the customers</w:t>
-      </w:r>
-      <w:r>
-        <w:rPr>
-          <w:lang w:val="en-GB"/>
-        </w:rPr>
-        <w:t xml:space="preserve"> and its status.</w:t>
-      </w:r>
-    </w:p>
-    <w:p>
-      <w:pPr>
-        <w:pStyle w:val="Listeafsnit"/>
-        <w:numPr>
-          <w:ilvl w:val="0"/>
-          <w:numId w:val="3"/>
-        </w:numPr>
-        <w:rPr>
-          <w:lang w:val="en-GB"/>
-        </w:rPr>
-      </w:pPr>
-      <w:proofErr w:type="spellStart"/>
-      <w:r>
-        <w:rPr>
-          <w:lang w:val="en-GB"/>
-        </w:rPr>
-        <w:t>CustomerRe</w:t>
-      </w:r>
-      <w:r>
-        <w:rPr>
-          <w:lang w:val="en-GB"/>
-        </w:rPr>
-        <w:t>turns</w:t>
-      </w:r>
-      <w:proofErr w:type="spellEnd"/>
-      <w:r>
-        <w:rPr>
-          <w:lang w:val="en-GB"/>
-        </w:rPr>
         <w:t xml:space="preserve"> </w:t>
       </w:r>
       <w:r>
@@ -1950,63 +1846,49 @@
     </w:p>
     <w:p>
       <w:pPr>
-        <w:pStyle w:val="Listeafsnit"/>
-        <w:numPr>
-          <w:ilvl w:val="0"/>
-          <w:numId w:val="3"/>
-        </w:numPr>
-        <w:rPr>
-          <w:lang w:val="en-GB"/>
-        </w:rPr>
-      </w:pPr>
-      <w:proofErr w:type="spellStart"/>
-      <w:r>
-        <w:rPr>
-          <w:lang w:val="en-GB"/>
-        </w:rPr>
-        <w:t>ManufactorerComplaints</w:t>
-      </w:r>
-      <w:proofErr w:type="spellEnd"/>
-      <w:r>
-        <w:rPr>
-          <w:lang w:val="en-GB"/>
-        </w:rPr>
-        <w:t xml:space="preserve"> – Complaints sent to the manufacturer and its status</w:t>
-      </w:r>
-    </w:p>
-    <w:p>
-      <w:pPr>
-        <w:pStyle w:val="Listeafsnit"/>
-        <w:numPr>
-          <w:ilvl w:val="0"/>
-          <w:numId w:val="3"/>
-        </w:numPr>
-        <w:rPr>
-          <w:lang w:val="en-GB"/>
-        </w:rPr>
-      </w:pPr>
-      <w:proofErr w:type="spellStart"/>
-      <w:r>
-        <w:rPr>
-          <w:lang w:val="en-GB"/>
-        </w:rPr>
-        <w:t>ManufactorerReturns</w:t>
-      </w:r>
-      <w:proofErr w:type="spellEnd"/>
-      <w:r>
-        <w:rPr>
-          <w:lang w:val="en-GB"/>
-        </w:rPr>
-        <w:t xml:space="preserve"> – Products returned to the manufacturer.</w:t>
-      </w:r>
-    </w:p>
-    <w:p>
-      <w:pPr>
-        <w:spacing w:after="0"/>
-        <w:rPr>
-          <w:lang w:val="en-GB"/>
-        </w:rPr>
-      </w:pPr>
+        <w:spacing w:after="0"/>
+        <w:rPr>
+          <w:lang w:val="en-GB"/>
+        </w:rPr>
+      </w:pPr>
+    </w:p>
+    <w:p>
+      <w:pPr>
+        <w:rPr>
+          <w:lang w:val="en-GB"/>
+        </w:rPr>
+      </w:pPr>
+      <w:r>
+        <w:rPr>
+          <w:lang w:val="en-GB"/>
+        </w:rPr>
+        <w:t xml:space="preserve">Single location for the products – consider </w:t>
+      </w:r>
+      <w:r>
+        <w:rPr>
+          <w:lang w:val="en-GB"/>
+        </w:rPr>
+        <w:t>multiple warehouses</w:t>
+      </w:r>
+      <w:r>
+        <w:rPr>
+          <w:lang w:val="en-GB"/>
+        </w:rPr>
+        <w:t>.</w:t>
+      </w:r>
+    </w:p>
+    <w:p>
+      <w:pPr>
+        <w:rPr>
+          <w:lang w:val="en-GB"/>
+        </w:rPr>
+      </w:pPr>
+      <w:r>
+        <w:rPr>
+          <w:lang w:val="en-GB"/>
+        </w:rPr>
+        <w:t>As the price of the individual products is not so high we do not need to trace the origin of a given product.</w:t>
+      </w:r>
     </w:p>
     <w:p>
       <w:pPr>
@@ -3237,7 +3119,7 @@
 </file>
 
 <file path=customXml/itemProps1.xml><?xml version="1.0" encoding="utf-8"?>
-<ds:datastoreItem xmlns:ds="http://schemas.openxmlformats.org/officeDocument/2006/customXml" ds:itemID="{7A3E2357-0F42-49A1-9016-E245DB8FF122}">
+<ds:datastoreItem xmlns:ds="http://schemas.openxmlformats.org/officeDocument/2006/customXml" ds:itemID="{612DCC06-BCB3-4204-908A-C6CBD5601B0B}">
   <ds:schemaRefs>
     <ds:schemaRef ds:uri="http://schemas.openxmlformats.org/officeDocument/2006/bibliography"/>
   </ds:schemaRefs>

</xml_diff>

<commit_message>
Updating report. Collecting the text from the other documents and formalizing it. Still not a complete ER diagram
</commit_message>
<xml_diff>
--- a/DatabaseDesign/DatabaseManagementSystems/design considerations miniproject.docx
+++ b/DatabaseDesign/DatabaseManagementSystems/design considerations miniproject.docx
@@ -399,85 +399,29 @@
         <w:rPr>
           <w:lang w:val="en-GB"/>
         </w:rPr>
-        <w:t xml:space="preserve">If we wish to use the database as is it gets more </w:t>
-      </w:r>
-      <w:r>
-        <w:rPr>
-          <w:lang w:val="en-GB"/>
-        </w:rPr>
-        <w:t>complicated. There are solutions, but not all of them are possible.</w:t>
-      </w:r>
-    </w:p>
-    <w:p>
-      <w:pPr>
-        <w:spacing w:after="0"/>
-        <w:rPr>
-          <w:lang w:val="en-GB"/>
-        </w:rPr>
-      </w:pPr>
-    </w:p>
-    <w:p>
-      <w:pPr>
-        <w:spacing w:after="0"/>
-        <w:rPr>
-          <w:lang w:val="en-GB"/>
-        </w:rPr>
-      </w:pPr>
-      <w:r>
-        <w:rPr>
-          <w:lang w:val="en-GB"/>
-        </w:rPr>
-        <w:t>If we assign a GUID (e.g. 128bit) to each row and force a where clause then only a customer who knows the correct GUID would be able to read the row. Unfortunately forcing a where clause is more complicated than one might think.</w:t>
-      </w:r>
-    </w:p>
-    <w:p>
-      <w:pPr>
-        <w:spacing w:after="0"/>
-        <w:rPr>
-          <w:lang w:val="en-GB"/>
-        </w:rPr>
-      </w:pPr>
-    </w:p>
-    <w:p>
-      <w:pPr>
-        <w:spacing w:after="0"/>
-        <w:rPr>
-          <w:lang w:val="en-GB"/>
-        </w:rPr>
-      </w:pPr>
-      <w:r>
-        <w:rPr>
-          <w:lang w:val="en-GB"/>
-        </w:rPr>
-        <w:t xml:space="preserve">As it is possible to limit a user to a given view, this might seem like a good idea, but unfortunately </w:t>
-      </w:r>
-      <w:r>
-        <w:rPr>
-          <w:lang w:val="en-GB"/>
-        </w:rPr>
-        <w:t>a view is static, and though where clauses is allowed, it is not allowed to supply a parameter.</w:t>
-      </w:r>
-    </w:p>
-    <w:p>
-      <w:pPr>
-        <w:spacing w:after="0"/>
-        <w:rPr>
-          <w:lang w:val="en-GB"/>
-        </w:rPr>
-      </w:pPr>
-    </w:p>
-    <w:p>
-      <w:pPr>
-        <w:spacing w:after="0"/>
-        <w:rPr>
-          <w:lang w:val="en-GB"/>
-        </w:rPr>
-      </w:pPr>
-      <w:r>
-        <w:rPr>
-          <w:lang w:val="en-GB"/>
-        </w:rPr>
-        <w:t xml:space="preserve">However </w:t>
+        <w:t>An alternative is the database principle of Row Level Security (RLS), which basically allows a database to limit access to a given row of a database based on the content of an attribute.</w:t>
+      </w:r>
+    </w:p>
+    <w:p>
+      <w:pPr>
+        <w:spacing w:after="0"/>
+        <w:rPr>
+          <w:lang w:val="en-GB"/>
+        </w:rPr>
+      </w:pPr>
+    </w:p>
+    <w:p>
+      <w:pPr>
+        <w:spacing w:after="0"/>
+        <w:rPr>
+          <w:lang w:val="en-GB"/>
+        </w:rPr>
+      </w:pPr>
+      <w:r>
+        <w:rPr>
+          <w:lang w:val="en-GB"/>
+        </w:rPr>
+        <w:t xml:space="preserve">RLS is a very interesting, but though there is an implementation in a patch to </w:t>
       </w:r>
       <w:proofErr w:type="spellStart"/>
       <w:r>
@@ -491,25 +435,223 @@
         <w:rPr>
           <w:lang w:val="en-GB"/>
         </w:rPr>
-        <w:t xml:space="preserve"> supports limiting users to specific functions, and functions </w:t>
-      </w:r>
-      <w:r>
-        <w:rPr>
-          <w:lang w:val="en-GB"/>
-        </w:rPr>
-        <w:t xml:space="preserve">support </w:t>
-      </w:r>
-      <w:r>
-        <w:rPr>
-          <w:lang w:val="en-GB"/>
-        </w:rPr>
-        <w:t xml:space="preserve">mandatory parameters, it is possible to use the built in permissions system of </w:t>
+        <w:t>, it has been decided to move the limitation on the row level to a layer above the database. The design of the database will however be in such a way that it make it simple to create a layer on top for row level authentication.</w:t>
+      </w:r>
+    </w:p>
+    <w:p>
+      <w:pPr>
+        <w:spacing w:after="0"/>
+        <w:rPr>
+          <w:lang w:val="en-GB"/>
+        </w:rPr>
+      </w:pPr>
+    </w:p>
+    <w:p>
+      <w:pPr>
+        <w:spacing w:after="0"/>
+        <w:rPr>
+          <w:lang w:val="en-GB"/>
+        </w:rPr>
+      </w:pPr>
+      <w:r>
+        <w:rPr>
+          <w:lang w:val="en-GB"/>
+        </w:rPr>
+        <w:t>In the tables were RLS is required a GUID attribute is added to each row. This GUID is linked to a user, and the higher level authentication ensures that all quires includes a “WHERE GUID=”...</w:t>
+      </w:r>
+      <w:proofErr w:type="gramStart"/>
+      <w:r>
+        <w:rPr>
+          <w:lang w:val="en-GB"/>
+        </w:rPr>
+        <w:t>”.</w:t>
+      </w:r>
+      <w:proofErr w:type="gramEnd"/>
+      <w:r>
+        <w:rPr>
+          <w:lang w:val="en-GB"/>
+        </w:rPr>
+        <w:t xml:space="preserve">  </w:t>
+      </w:r>
+      <w:r>
+        <w:rPr>
+          <w:lang w:val="en-GB"/>
+        </w:rPr>
+        <w:t xml:space="preserve">If </w:t>
+      </w:r>
+      <w:r>
+        <w:rPr>
+          <w:lang w:val="en-GB"/>
+        </w:rPr>
+        <w:t xml:space="preserve">e.g. </w:t>
+      </w:r>
+      <w:proofErr w:type="gramStart"/>
+      <w:r>
+        <w:rPr>
+          <w:lang w:val="en-GB"/>
+        </w:rPr>
+        <w:t xml:space="preserve">a </w:t>
+      </w:r>
+      <w:r>
+        <w:rPr>
+          <w:lang w:val="en-GB"/>
+        </w:rPr>
+        <w:t xml:space="preserve"> </w:t>
+      </w:r>
+      <w:r>
+        <w:rPr>
+          <w:lang w:val="en-GB"/>
+        </w:rPr>
+        <w:t>128bit</w:t>
+      </w:r>
+      <w:proofErr w:type="gramEnd"/>
+      <w:r>
+        <w:rPr>
+          <w:lang w:val="en-GB"/>
+        </w:rPr>
+        <w:t xml:space="preserve"> </w:t>
+      </w:r>
+      <w:r>
+        <w:rPr>
+          <w:lang w:val="en-GB"/>
+        </w:rPr>
+        <w:t xml:space="preserve">GUID </w:t>
+      </w:r>
+      <w:r>
+        <w:rPr>
+          <w:lang w:val="en-GB"/>
+        </w:rPr>
+        <w:t>is used then it is infeasible that anyone can guess the correct GUID, and the limitation on the upper level authentication is simply to ensure that the where-clause is included, as that is not possible to enforce using standard SQL users, roles and privileges.</w:t>
+      </w:r>
+    </w:p>
+    <w:p>
+      <w:pPr>
+        <w:spacing w:after="0"/>
+        <w:rPr>
+          <w:lang w:val="en-GB"/>
+        </w:rPr>
+      </w:pPr>
+    </w:p>
+    <w:p>
+      <w:pPr>
+        <w:spacing w:after="0"/>
+        <w:rPr>
+          <w:lang w:val="en-GB"/>
+        </w:rPr>
+      </w:pPr>
+      <w:r>
+        <w:rPr>
+          <w:lang w:val="en-GB"/>
+        </w:rPr>
+        <w:t>There is a special work-around which involves having all requests to the database go through functions, as functions may enforce a WHERE</w:t>
+      </w:r>
+      <w:r>
+        <w:rPr>
+          <w:lang w:val="en-GB"/>
+        </w:rPr>
+        <w:t>-</w:t>
+      </w:r>
+      <w:r>
+        <w:rPr>
+          <w:lang w:val="en-GB"/>
+        </w:rPr>
+        <w:t xml:space="preserve">clause, but this use of transactional SQL one every query has a high performance penalty and is not very “pretty” from a design perspective. </w:t>
+      </w:r>
+    </w:p>
+    <w:p>
+      <w:pPr>
+        <w:spacing w:after="0"/>
+        <w:rPr>
+          <w:lang w:val="en-GB"/>
+        </w:rPr>
+      </w:pPr>
+    </w:p>
+    <w:p>
+      <w:pPr>
+        <w:spacing w:after="0"/>
+        <w:rPr>
+          <w:lang w:val="en-GB"/>
+        </w:rPr>
+      </w:pPr>
+      <w:r>
+        <w:rPr>
+          <w:lang w:val="en-GB"/>
+        </w:rPr>
+        <w:t xml:space="preserve">As a minor note, if the users are allowed to insert arbitrary data it is important to encode the text to prevent them from inserting SQL-statements inside the </w:t>
+      </w:r>
+      <w:r>
+        <w:rPr>
+          <w:lang w:val="en-GB"/>
+        </w:rPr>
+        <w:t>text.</w:t>
+      </w:r>
+    </w:p>
+    <w:p>
+      <w:pPr>
+        <w:pStyle w:val="Overskrift1"/>
+        <w:rPr>
+          <w:lang w:val="en-GB"/>
+        </w:rPr>
+      </w:pPr>
+      <w:r>
+        <w:rPr>
+          <w:lang w:val="en-GB"/>
+        </w:rPr>
+        <w:t>How is it going to be used</w:t>
+      </w:r>
+    </w:p>
+    <w:p>
+      <w:pPr>
+        <w:spacing w:after="0"/>
+        <w:rPr>
+          <w:lang w:val="en-GB"/>
+        </w:rPr>
+      </w:pPr>
+      <w:r>
+        <w:rPr>
+          <w:lang w:val="en-GB"/>
+        </w:rPr>
+        <w:t xml:space="preserve">As mentioned before if the database is used </w:t>
+      </w:r>
+      <w:r>
+        <w:rPr>
+          <w:lang w:val="en-GB"/>
+        </w:rPr>
+        <w:t xml:space="preserve">through a predefined </w:t>
       </w:r>
       <w:proofErr w:type="spellStart"/>
       <w:r>
         <w:rPr>
           <w:lang w:val="en-GB"/>
         </w:rPr>
+        <w:t>interface</w:t>
+      </w:r>
+      <w:proofErr w:type="gramStart"/>
+      <w:r>
+        <w:rPr>
+          <w:lang w:val="en-GB"/>
+        </w:rPr>
+        <w:t>,</w:t>
+      </w:r>
+      <w:r>
+        <w:rPr>
+          <w:lang w:val="en-GB"/>
+        </w:rPr>
+        <w:t>e</w:t>
+      </w:r>
+      <w:proofErr w:type="spellEnd"/>
+      <w:proofErr w:type="gramEnd"/>
+      <w:r>
+        <w:rPr>
+          <w:lang w:val="en-GB"/>
+        </w:rPr>
+        <w:t xml:space="preserve"> it is simple to limit the access based on authentication. We are going to attempt to create the database so it may be access through the normal </w:t>
+      </w:r>
+      <w:proofErr w:type="spellStart"/>
+      <w:r>
+        <w:rPr>
+          <w:lang w:val="en-GB"/>
+        </w:rPr>
         <w:t>postgresql</w:t>
       </w:r>
       <w:proofErr w:type="spellEnd"/>
@@ -517,58 +659,44 @@
         <w:rPr>
           <w:lang w:val="en-GB"/>
         </w:rPr>
-        <w:t xml:space="preserve"> to limit a user’s access to a table to only those rows where the user knows the correct id.</w:t>
-      </w:r>
-    </w:p>
-    <w:p>
-      <w:pPr>
-        <w:spacing w:after="0"/>
-        <w:rPr>
-          <w:lang w:val="en-GB"/>
-        </w:rPr>
-      </w:pPr>
-    </w:p>
-    <w:p>
-      <w:pPr>
-        <w:spacing w:after="0"/>
-        <w:rPr>
-          <w:lang w:val="en-GB"/>
-        </w:rPr>
-      </w:pPr>
-      <w:r>
-        <w:rPr>
-          <w:lang w:val="en-GB"/>
-        </w:rPr>
-        <w:t>There will be a performance penalty by having to go through a function first, but it is believed that it is acceptable.</w:t>
-      </w:r>
-    </w:p>
-    <w:p>
-      <w:pPr>
-        <w:spacing w:after="0"/>
-        <w:rPr>
-          <w:lang w:val="en-GB"/>
-        </w:rPr>
-      </w:pPr>
-    </w:p>
-    <w:p>
-      <w:pPr>
-        <w:spacing w:after="0"/>
-        <w:rPr>
-          <w:lang w:val="en-GB"/>
-        </w:rPr>
-      </w:pPr>
-      <w:r>
-        <w:rPr>
-          <w:lang w:val="en-GB"/>
-        </w:rPr>
-        <w:t xml:space="preserve">As a minor note, if the users are allowed to insert arbitrary data it is important to encode the text to prevent them from inserting SQL-statements inside the </w:t>
-      </w:r>
-      <w:r>
-        <w:rPr>
-          <w:lang w:val="en-GB"/>
-        </w:rPr>
-        <w:t>text.</w:t>
-      </w:r>
+        <w:t xml:space="preserve"> access and authentication, so the database </w:t>
+      </w:r>
+      <w:r>
+        <w:rPr>
+          <w:lang w:val="en-GB"/>
+        </w:rPr>
+        <w:t xml:space="preserve">may simply be exposed “online”, yet with the simple pre-processing of validating that the WHERE-clause with the GUID is include for the shared tables. </w:t>
+      </w:r>
+    </w:p>
+    <w:p>
+      <w:pPr>
+        <w:spacing w:after="0"/>
+        <w:rPr>
+          <w:lang w:val="en-GB"/>
+        </w:rPr>
+      </w:pPr>
+    </w:p>
+    <w:p>
+      <w:pPr>
+        <w:spacing w:after="0"/>
+        <w:rPr>
+          <w:lang w:val="en-GB"/>
+        </w:rPr>
+      </w:pPr>
+      <w:r>
+        <w:rPr>
+          <w:lang w:val="en-GB"/>
+        </w:rPr>
+        <w:t>The actual implementation of the layer above the database which enforces this WHERE-clause will not be a part of the project, and it will simply be assumes that it is included where appropriate.</w:t>
+      </w:r>
+    </w:p>
+    <w:p>
+      <w:pPr>
+        <w:spacing w:after="0"/>
+        <w:rPr>
+          <w:lang w:val="en-GB"/>
+        </w:rPr>
+      </w:pPr>
     </w:p>
     <w:p>
       <w:pPr>
@@ -581,126 +709,79 @@
         <w:rPr>
           <w:lang w:val="en-GB"/>
         </w:rPr>
-        <w:t>How is it going to be used</w:t>
-      </w:r>
-    </w:p>
-    <w:p>
-      <w:pPr>
-        <w:spacing w:after="0"/>
-        <w:rPr>
-          <w:lang w:val="en-GB"/>
-        </w:rPr>
-      </w:pPr>
-      <w:r>
-        <w:rPr>
-          <w:lang w:val="en-GB"/>
-        </w:rPr>
-        <w:t xml:space="preserve">As mentioned before if the database is used </w:t>
-      </w:r>
-      <w:r>
-        <w:rPr>
-          <w:lang w:val="en-GB"/>
-        </w:rPr>
-        <w:t xml:space="preserve">through a predefined interface it is simple to limit the access based on authentication. We are going to attempt to create the database so it may be access through the normal </w:t>
+        <w:t>Relational design</w:t>
+      </w:r>
+    </w:p>
+    <w:p>
+      <w:pPr>
+        <w:spacing w:after="0"/>
+        <w:rPr>
+          <w:lang w:val="en-GB"/>
+        </w:rPr>
+      </w:pPr>
+      <w:r>
+        <w:rPr>
+          <w:lang w:val="en-GB"/>
+        </w:rPr>
+        <w:t xml:space="preserve">The clothing wholesaler has four different kinds of people of interest; the retailers, the web-shops, the web-shops’ customers and the manufacturers. </w:t>
+      </w:r>
+    </w:p>
+    <w:p>
+      <w:pPr>
+        <w:spacing w:after="0"/>
+        <w:rPr>
+          <w:lang w:val="en-GB"/>
+        </w:rPr>
+      </w:pPr>
+    </w:p>
+    <w:p>
+      <w:pPr>
+        <w:spacing w:after="0"/>
+        <w:rPr>
+          <w:lang w:val="en-GB"/>
+        </w:rPr>
+      </w:pPr>
+      <w:r>
+        <w:rPr>
+          <w:lang w:val="en-GB"/>
+        </w:rPr>
+        <w:t>These four groups are bound together by the product.</w:t>
+      </w:r>
+    </w:p>
+    <w:p>
+      <w:pPr>
+        <w:spacing w:after="0"/>
+        <w:rPr>
+          <w:lang w:val="en-GB"/>
+        </w:rPr>
+      </w:pPr>
+    </w:p>
+    <w:p>
+      <w:pPr>
+        <w:spacing w:after="0"/>
+        <w:rPr>
+          <w:lang w:val="en-GB"/>
+        </w:rPr>
+      </w:pPr>
+      <w:r>
+        <w:rPr>
+          <w:lang w:val="en-GB"/>
+        </w:rPr>
+        <w:lastRenderedPageBreak/>
+        <w:t xml:space="preserve">The retailers are actually just customers in the wholesaler’s web-shop, and it is therefore possible to work with only three groups; </w:t>
       </w:r>
       <w:proofErr w:type="spellStart"/>
       <w:r>
         <w:rPr>
           <w:lang w:val="en-GB"/>
         </w:rPr>
-        <w:t>postgresql</w:t>
+        <w:t>manufactorers</w:t>
       </w:r>
       <w:proofErr w:type="spellEnd"/>
       <w:r>
         <w:rPr>
           <w:lang w:val="en-GB"/>
         </w:rPr>
-        <w:t xml:space="preserve"> access and authentication, so the database may simply be exposed “online”. </w:t>
-      </w:r>
-    </w:p>
-    <w:p>
-      <w:pPr>
-        <w:pStyle w:val="Overskrift1"/>
-        <w:rPr>
-          <w:lang w:val="en-GB"/>
-        </w:rPr>
-      </w:pPr>
-      <w:r>
-        <w:rPr>
-          <w:lang w:val="en-GB"/>
-        </w:rPr>
-        <w:t>Relational design</w:t>
-      </w:r>
-    </w:p>
-    <w:p>
-      <w:pPr>
-        <w:spacing w:after="0"/>
-        <w:rPr>
-          <w:lang w:val="en-GB"/>
-        </w:rPr>
-      </w:pPr>
-      <w:r>
-        <w:rPr>
-          <w:lang w:val="en-GB"/>
-        </w:rPr>
-        <w:t xml:space="preserve">The clothing wholesaler has four different kinds of people of interest; the retailers, the web-shops, the web-shops’ customers and the manufacturers. </w:t>
-      </w:r>
-    </w:p>
-    <w:p>
-      <w:pPr>
-        <w:spacing w:after="0"/>
-        <w:rPr>
-          <w:lang w:val="en-GB"/>
-        </w:rPr>
-      </w:pPr>
-    </w:p>
-    <w:p>
-      <w:pPr>
-        <w:spacing w:after="0"/>
-        <w:rPr>
-          <w:lang w:val="en-GB"/>
-        </w:rPr>
-      </w:pPr>
-      <w:r>
-        <w:rPr>
-          <w:lang w:val="en-GB"/>
-        </w:rPr>
-        <w:t>These four groups are bound together by the product.</w:t>
-      </w:r>
-    </w:p>
-    <w:p>
-      <w:pPr>
-        <w:spacing w:after="0"/>
-        <w:rPr>
-          <w:lang w:val="en-GB"/>
-        </w:rPr>
-      </w:pPr>
-    </w:p>
-    <w:p>
-      <w:pPr>
-        <w:spacing w:after="0"/>
-        <w:rPr>
-          <w:lang w:val="en-GB"/>
-        </w:rPr>
-      </w:pPr>
-      <w:r>
-        <w:rPr>
-          <w:lang w:val="en-GB"/>
-        </w:rPr>
-        <w:t xml:space="preserve">The retailers are actually just customers in the wholesaler’s web-shop, and it is therefore possible to work with only three groups; </w:t>
-      </w:r>
-      <w:proofErr w:type="spellStart"/>
-      <w:r>
-        <w:rPr>
-          <w:lang w:val="en-GB"/>
-        </w:rPr>
-        <w:t>manufactorers</w:t>
-      </w:r>
-      <w:proofErr w:type="spellEnd"/>
-      <w:r>
-        <w:rPr>
-          <w:lang w:val="en-GB"/>
-        </w:rPr>
         <w:t xml:space="preserve">, web-shops and customers. One of the web-shops </w:t>
       </w:r>
       <w:r>
@@ -749,393 +830,393 @@
         <w:rPr>
           <w:lang w:val="en-GB"/>
         </w:rPr>
+        <w:t>A purchase</w:t>
+      </w:r>
+    </w:p>
+    <w:p>
+      <w:pPr>
+        <w:rPr>
+          <w:lang w:val="en-GB"/>
+        </w:rPr>
+      </w:pPr>
+      <w:r>
+        <w:rPr>
+          <w:lang w:val="en-GB"/>
+        </w:rPr>
+        <w:t>Purchasing a product from a manufacturer is done by issuing an order</w:t>
+      </w:r>
+      <w:r>
+        <w:rPr>
+          <w:lang w:val="en-GB"/>
+        </w:rPr>
+        <w:t xml:space="preserve"> for one or more products</w:t>
+      </w:r>
+      <w:r>
+        <w:rPr>
+          <w:lang w:val="en-GB"/>
+        </w:rPr>
+        <w:t>, receiving an order confirmation, receiving an invoice, receiving the delivery and paying the invoice.</w:t>
+      </w:r>
+      <w:r>
+        <w:rPr>
+          <w:lang w:val="en-GB"/>
+        </w:rPr>
+        <w:t xml:space="preserve"> Special discounts may apply when issuing the order.</w:t>
+      </w:r>
+    </w:p>
+    <w:p>
+      <w:pPr>
+        <w:rPr>
+          <w:lang w:val="en-GB"/>
+        </w:rPr>
+      </w:pPr>
+    </w:p>
+    <w:p>
+      <w:pPr>
+        <w:pStyle w:val="Overskrift2"/>
+        <w:rPr>
+          <w:lang w:val="en-GB"/>
+        </w:rPr>
+      </w:pPr>
+      <w:r>
+        <w:rPr>
+          <w:lang w:val="en-GB"/>
+        </w:rPr>
+        <w:t>Web-shop setup</w:t>
+      </w:r>
+    </w:p>
+    <w:p>
+      <w:pPr>
+        <w:spacing w:after="0"/>
+        <w:rPr>
+          <w:lang w:val="en-GB"/>
+        </w:rPr>
+      </w:pPr>
+      <w:r>
+        <w:rPr>
+          <w:lang w:val="en-GB"/>
+        </w:rPr>
+        <w:t xml:space="preserve">Setting up a web-shop is a matter of deciding what products to carry, </w:t>
+      </w:r>
+      <w:r>
+        <w:rPr>
+          <w:lang w:val="en-GB"/>
+        </w:rPr>
+        <w:t>at what price the products may be purchased from the wholesaler and at what price it is offered to the customer.</w:t>
+      </w:r>
+    </w:p>
+    <w:p>
+      <w:pPr>
+        <w:spacing w:after="0"/>
+        <w:rPr>
+          <w:lang w:val="en-GB"/>
+        </w:rPr>
+      </w:pPr>
+    </w:p>
+    <w:p>
+      <w:pPr>
+        <w:spacing w:after="0"/>
+        <w:rPr>
+          <w:lang w:val="en-GB"/>
+        </w:rPr>
+      </w:pPr>
+      <w:r>
+        <w:rPr>
+          <w:lang w:val="en-GB"/>
+        </w:rPr>
+        <w:t>The web-shop may negotiate a specific price for each product, a fixed discount on all or some of the products, a variable discount dependent on sales, or a combination of these.</w:t>
+      </w:r>
+    </w:p>
+    <w:p>
+      <w:pPr>
+        <w:spacing w:after="0"/>
+        <w:rPr>
+          <w:lang w:val="en-GB"/>
+        </w:rPr>
+      </w:pPr>
+    </w:p>
+    <w:p>
+      <w:pPr>
+        <w:spacing w:after="0"/>
+        <w:rPr>
+          <w:lang w:val="en-GB"/>
+        </w:rPr>
+      </w:pPr>
+      <w:r>
+        <w:rPr>
+          <w:lang w:val="en-GB"/>
+        </w:rPr>
+        <w:t xml:space="preserve">The web-shop may offer the same types of discounts to their customers. </w:t>
+      </w:r>
+    </w:p>
+    <w:p>
+      <w:pPr>
+        <w:spacing w:after="0"/>
+        <w:rPr>
+          <w:lang w:val="en-GB"/>
+        </w:rPr>
+      </w:pPr>
+    </w:p>
+    <w:p>
+      <w:pPr>
+        <w:pStyle w:val="Overskrift2"/>
+        <w:rPr>
+          <w:lang w:val="en-GB"/>
+        </w:rPr>
+      </w:pPr>
+      <w:r>
+        <w:rPr>
+          <w:lang w:val="en-GB"/>
+        </w:rPr>
+        <w:t>A sale</w:t>
+      </w:r>
+    </w:p>
+    <w:p>
+      <w:pPr>
+        <w:spacing w:after="0"/>
+        <w:rPr>
+          <w:lang w:val="en-GB"/>
+        </w:rPr>
+      </w:pPr>
+      <w:r>
+        <w:rPr>
+          <w:lang w:val="en-GB"/>
+        </w:rPr>
+        <w:t>Selling a product to a customer</w:t>
+      </w:r>
+      <w:r>
+        <w:rPr>
+          <w:lang w:val="en-GB"/>
+        </w:rPr>
+        <w:t xml:space="preserve"> is done by the </w:t>
+      </w:r>
+      <w:r>
+        <w:rPr>
+          <w:lang w:val="en-GB"/>
+        </w:rPr>
+        <w:t xml:space="preserve">receiving </w:t>
+      </w:r>
+      <w:r>
+        <w:rPr>
+          <w:lang w:val="en-GB"/>
+        </w:rPr>
+        <w:t xml:space="preserve">an order for </w:t>
+      </w:r>
+      <w:r>
+        <w:rPr>
+          <w:lang w:val="en-GB"/>
+        </w:rPr>
+        <w:t xml:space="preserve">one or more products from the customer, sending an order confirmation, </w:t>
+      </w:r>
+      <w:r>
+        <w:rPr>
+          <w:lang w:val="en-GB"/>
+        </w:rPr>
+        <w:t>preparing the delivery (managing shipment and inventory), sending</w:t>
+      </w:r>
+      <w:r>
+        <w:rPr>
+          <w:lang w:val="en-GB"/>
+        </w:rPr>
+        <w:t xml:space="preserve"> an invoice (possibly payment via credit card), </w:t>
+      </w:r>
+      <w:r>
+        <w:rPr>
+          <w:lang w:val="en-GB"/>
+        </w:rPr>
+        <w:t>sending</w:t>
+      </w:r>
+      <w:r>
+        <w:rPr>
+          <w:lang w:val="en-GB"/>
+        </w:rPr>
+        <w:t xml:space="preserve"> the delivery an</w:t>
+      </w:r>
+      <w:r>
+        <w:rPr>
+          <w:lang w:val="en-GB"/>
+        </w:rPr>
+        <w:t>d tracking payment.</w:t>
+      </w:r>
+      <w:r>
+        <w:rPr>
+          <w:lang w:val="en-GB"/>
+        </w:rPr>
+        <w:t xml:space="preserve"> If payment is not performed, then the customer may be blacklisted. </w:t>
+      </w:r>
+    </w:p>
+    <w:p>
+      <w:pPr>
+        <w:spacing w:after="0"/>
+        <w:rPr>
+          <w:lang w:val="en-GB"/>
+        </w:rPr>
+      </w:pPr>
+    </w:p>
+    <w:p>
+      <w:pPr>
+        <w:pStyle w:val="Overskrift2"/>
+        <w:rPr>
+          <w:lang w:val="en-GB"/>
+        </w:rPr>
+      </w:pPr>
+      <w:r>
+        <w:rPr>
+          <w:lang w:val="en-GB"/>
+        </w:rPr>
+        <w:t>Complaints</w:t>
+      </w:r>
+      <w:r>
+        <w:rPr>
+          <w:lang w:val="en-GB"/>
+        </w:rPr>
+        <w:t xml:space="preserve"> and returning products</w:t>
+      </w:r>
+    </w:p>
+    <w:p>
+      <w:pPr>
+        <w:spacing w:after="0"/>
+        <w:rPr>
+          <w:lang w:val="en-GB"/>
+        </w:rPr>
+      </w:pPr>
+      <w:r>
+        <w:rPr>
+          <w:lang w:val="en-GB"/>
+        </w:rPr>
+        <w:t xml:space="preserve">If a customer complains about a product (or </w:t>
+      </w:r>
+      <w:r>
+        <w:rPr>
+          <w:lang w:val="en-GB"/>
+        </w:rPr>
+        <w:t xml:space="preserve">changes his mind) then an RMA is created and a return slip is sent to </w:t>
+      </w:r>
+      <w:r>
+        <w:rPr>
+          <w:lang w:val="en-GB"/>
+        </w:rPr>
+        <w:t xml:space="preserve">the customer and a case is created. </w:t>
+      </w:r>
+    </w:p>
+    <w:p>
+      <w:pPr>
+        <w:spacing w:after="0"/>
+        <w:rPr>
+          <w:lang w:val="en-GB"/>
+        </w:rPr>
+      </w:pPr>
+    </w:p>
+    <w:p>
+      <w:pPr>
+        <w:spacing w:after="0"/>
+        <w:rPr>
+          <w:lang w:val="en-GB"/>
+        </w:rPr>
+      </w:pPr>
+      <w:r>
+        <w:rPr>
+          <w:lang w:val="en-GB"/>
+        </w:rPr>
+        <w:t xml:space="preserve">If it is a simple matter of returning </w:t>
+      </w:r>
+      <w:r>
+        <w:rPr>
+          <w:lang w:val="en-GB"/>
+        </w:rPr>
+        <w:t>a product then it is confirmed that the product is in OK shape and the money is returned and the case is closed.</w:t>
+      </w:r>
+    </w:p>
+    <w:p>
+      <w:pPr>
+        <w:spacing w:after="0"/>
+        <w:rPr>
+          <w:lang w:val="en-GB"/>
+        </w:rPr>
+      </w:pPr>
+    </w:p>
+    <w:p>
+      <w:pPr>
+        <w:spacing w:after="0"/>
+        <w:rPr>
+          <w:lang w:val="en-GB"/>
+        </w:rPr>
+      </w:pPr>
+      <w:r>
+        <w:rPr>
+          <w:lang w:val="en-GB"/>
+        </w:rPr>
+        <w:t xml:space="preserve">If the customer has complained about a defect then a new </w:t>
+      </w:r>
+      <w:r>
+        <w:rPr>
+          <w:lang w:val="en-GB"/>
+        </w:rPr>
+        <w:t>product is shipped to the customer immediately. When the product is returned</w:t>
+      </w:r>
+      <w:r>
+        <w:rPr>
+          <w:lang w:val="en-GB"/>
+        </w:rPr>
+        <w:t>,</w:t>
+      </w:r>
+      <w:r>
+        <w:rPr>
+          <w:lang w:val="en-GB"/>
+        </w:rPr>
+        <w:t xml:space="preserve"> it is determined if it is a </w:t>
+      </w:r>
+      <w:r>
+        <w:rPr>
+          <w:lang w:val="en-GB"/>
+        </w:rPr>
+        <w:t xml:space="preserve">flaw in the product. If so a case is created with the manufacturer. If </w:t>
+      </w:r>
+      <w:r>
+        <w:rPr>
+          <w:lang w:val="en-GB"/>
+        </w:rPr>
+        <w:t xml:space="preserve">the </w:t>
+      </w:r>
+      <w:r>
+        <w:rPr>
+          <w:lang w:val="en-GB"/>
+        </w:rPr>
+        <w:t xml:space="preserve">customer does not </w:t>
+      </w:r>
+      <w:r>
+        <w:rPr>
+          <w:lang w:val="en-GB"/>
+        </w:rPr>
+        <w:t xml:space="preserve">return a product </w:t>
+      </w:r>
+      <w:r>
+        <w:rPr>
+          <w:lang w:val="en-GB"/>
+        </w:rPr>
+        <w:t>as promised or if the customer has damaged the product, then the customer may be blacklisted.</w:t>
+      </w:r>
+    </w:p>
+    <w:p>
+      <w:pPr>
+        <w:spacing w:after="0"/>
+        <w:rPr>
+          <w:lang w:val="en-GB"/>
+        </w:rPr>
+      </w:pPr>
+    </w:p>
+    <w:p>
+      <w:pPr>
+        <w:pStyle w:val="Overskrift2"/>
+        <w:rPr>
+          <w:lang w:val="en-GB"/>
+        </w:rPr>
+      </w:pPr>
+      <w:r>
+        <w:rPr>
+          <w:lang w:val="en-GB"/>
+        </w:rPr>
         <w:lastRenderedPageBreak/>
-        <w:t>A purchase</w:t>
-      </w:r>
-    </w:p>
-    <w:p>
-      <w:pPr>
-        <w:rPr>
-          <w:lang w:val="en-GB"/>
-        </w:rPr>
-      </w:pPr>
-      <w:r>
-        <w:rPr>
-          <w:lang w:val="en-GB"/>
-        </w:rPr>
-        <w:t>Purchasing a product from a manufacturer is done by issuing an order</w:t>
-      </w:r>
-      <w:r>
-        <w:rPr>
-          <w:lang w:val="en-GB"/>
-        </w:rPr>
-        <w:t xml:space="preserve"> for one or more products</w:t>
-      </w:r>
-      <w:r>
-        <w:rPr>
-          <w:lang w:val="en-GB"/>
-        </w:rPr>
-        <w:t>, receiving an order confirmation, receiving an invoice, receiving the delivery and paying the invoice.</w:t>
-      </w:r>
-      <w:r>
-        <w:rPr>
-          <w:lang w:val="en-GB"/>
-        </w:rPr>
-        <w:t xml:space="preserve"> Special discounts may apply when issuing the order.</w:t>
-      </w:r>
-    </w:p>
-    <w:p>
-      <w:pPr>
-        <w:rPr>
-          <w:lang w:val="en-GB"/>
-        </w:rPr>
-      </w:pPr>
-    </w:p>
-    <w:p>
-      <w:pPr>
-        <w:pStyle w:val="Overskrift2"/>
-        <w:rPr>
-          <w:lang w:val="en-GB"/>
-        </w:rPr>
-      </w:pPr>
-      <w:r>
-        <w:rPr>
-          <w:lang w:val="en-GB"/>
-        </w:rPr>
-        <w:t>Web-shop setup</w:t>
-      </w:r>
-    </w:p>
-    <w:p>
-      <w:pPr>
-        <w:spacing w:after="0"/>
-        <w:rPr>
-          <w:lang w:val="en-GB"/>
-        </w:rPr>
-      </w:pPr>
-      <w:r>
-        <w:rPr>
-          <w:lang w:val="en-GB"/>
-        </w:rPr>
-        <w:t xml:space="preserve">Setting up a web-shop is a matter of deciding what products to carry, </w:t>
-      </w:r>
-      <w:r>
-        <w:rPr>
-          <w:lang w:val="en-GB"/>
-        </w:rPr>
-        <w:t>at what price the products may be purchased from the wholesaler and at what price it is offered to the customer.</w:t>
-      </w:r>
-    </w:p>
-    <w:p>
-      <w:pPr>
-        <w:spacing w:after="0"/>
-        <w:rPr>
-          <w:lang w:val="en-GB"/>
-        </w:rPr>
-      </w:pPr>
-    </w:p>
-    <w:p>
-      <w:pPr>
-        <w:spacing w:after="0"/>
-        <w:rPr>
-          <w:lang w:val="en-GB"/>
-        </w:rPr>
-      </w:pPr>
-      <w:r>
-        <w:rPr>
-          <w:lang w:val="en-GB"/>
-        </w:rPr>
-        <w:t>The web-shop may negotiate a specific price for each product, a fixed discount on all or some of the products, a variable discount dependent on sales, or a combination of these.</w:t>
-      </w:r>
-    </w:p>
-    <w:p>
-      <w:pPr>
-        <w:spacing w:after="0"/>
-        <w:rPr>
-          <w:lang w:val="en-GB"/>
-        </w:rPr>
-      </w:pPr>
-    </w:p>
-    <w:p>
-      <w:pPr>
-        <w:spacing w:after="0"/>
-        <w:rPr>
-          <w:lang w:val="en-GB"/>
-        </w:rPr>
-      </w:pPr>
-      <w:r>
-        <w:rPr>
-          <w:lang w:val="en-GB"/>
-        </w:rPr>
-        <w:t xml:space="preserve">The web-shop may offer the same types of discounts to their customers. </w:t>
-      </w:r>
-    </w:p>
-    <w:p>
-      <w:pPr>
-        <w:spacing w:after="0"/>
-        <w:rPr>
-          <w:lang w:val="en-GB"/>
-        </w:rPr>
-      </w:pPr>
-    </w:p>
-    <w:p>
-      <w:pPr>
-        <w:pStyle w:val="Overskrift2"/>
-        <w:rPr>
-          <w:lang w:val="en-GB"/>
-        </w:rPr>
-      </w:pPr>
-      <w:r>
-        <w:rPr>
-          <w:lang w:val="en-GB"/>
-        </w:rPr>
-        <w:t>A sale</w:t>
-      </w:r>
-    </w:p>
-    <w:p>
-      <w:pPr>
-        <w:spacing w:after="0"/>
-        <w:rPr>
-          <w:lang w:val="en-GB"/>
-        </w:rPr>
-      </w:pPr>
-      <w:r>
-        <w:rPr>
-          <w:lang w:val="en-GB"/>
-        </w:rPr>
-        <w:t>Selling a product to a customer</w:t>
-      </w:r>
-      <w:r>
-        <w:rPr>
-          <w:lang w:val="en-GB"/>
-        </w:rPr>
-        <w:t xml:space="preserve"> is done by the </w:t>
-      </w:r>
-      <w:r>
-        <w:rPr>
-          <w:lang w:val="en-GB"/>
-        </w:rPr>
-        <w:t xml:space="preserve">receiving </w:t>
-      </w:r>
-      <w:r>
-        <w:rPr>
-          <w:lang w:val="en-GB"/>
-        </w:rPr>
-        <w:t xml:space="preserve">an order for </w:t>
-      </w:r>
-      <w:r>
-        <w:rPr>
-          <w:lang w:val="en-GB"/>
-        </w:rPr>
-        <w:t xml:space="preserve">one or more products from the customer, sending an order confirmation, </w:t>
-      </w:r>
-      <w:r>
-        <w:rPr>
-          <w:lang w:val="en-GB"/>
-        </w:rPr>
-        <w:t>preparing the delivery (managing shipment and inventory), sending</w:t>
-      </w:r>
-      <w:r>
-        <w:rPr>
-          <w:lang w:val="en-GB"/>
-        </w:rPr>
-        <w:t xml:space="preserve"> an invoice (possibly payment via credit card), </w:t>
-      </w:r>
-      <w:r>
-        <w:rPr>
-          <w:lang w:val="en-GB"/>
-        </w:rPr>
-        <w:t>sending</w:t>
-      </w:r>
-      <w:r>
-        <w:rPr>
-          <w:lang w:val="en-GB"/>
-        </w:rPr>
-        <w:t xml:space="preserve"> the delivery an</w:t>
-      </w:r>
-      <w:r>
-        <w:rPr>
-          <w:lang w:val="en-GB"/>
-        </w:rPr>
-        <w:t>d tracking payment.</w:t>
-      </w:r>
-      <w:r>
-        <w:rPr>
-          <w:lang w:val="en-GB"/>
-        </w:rPr>
-        <w:t xml:space="preserve"> If payment is not performed, then the customer may be blacklisted. </w:t>
-      </w:r>
-    </w:p>
-    <w:p>
-      <w:pPr>
-        <w:spacing w:after="0"/>
-        <w:rPr>
-          <w:lang w:val="en-GB"/>
-        </w:rPr>
-      </w:pPr>
-    </w:p>
-    <w:p>
-      <w:pPr>
-        <w:pStyle w:val="Overskrift2"/>
-        <w:rPr>
-          <w:lang w:val="en-GB"/>
-        </w:rPr>
-      </w:pPr>
-      <w:r>
-        <w:rPr>
-          <w:lang w:val="en-GB"/>
-        </w:rPr>
-        <w:t>Complaints</w:t>
-      </w:r>
-      <w:r>
-        <w:rPr>
-          <w:lang w:val="en-GB"/>
-        </w:rPr>
-        <w:t xml:space="preserve"> and returning products</w:t>
-      </w:r>
-    </w:p>
-    <w:p>
-      <w:pPr>
-        <w:spacing w:after="0"/>
-        <w:rPr>
-          <w:lang w:val="en-GB"/>
-        </w:rPr>
-      </w:pPr>
-      <w:r>
-        <w:rPr>
-          <w:lang w:val="en-GB"/>
-        </w:rPr>
-        <w:t xml:space="preserve">If a customer complains about a product (or </w:t>
-      </w:r>
-      <w:r>
-        <w:rPr>
-          <w:lang w:val="en-GB"/>
-        </w:rPr>
-        <w:t xml:space="preserve">changes his mind) then an RMA is created and a return slip is sent to </w:t>
-      </w:r>
-      <w:r>
-        <w:rPr>
-          <w:lang w:val="en-GB"/>
-        </w:rPr>
-        <w:t xml:space="preserve">the customer and a case is created. </w:t>
-      </w:r>
-    </w:p>
-    <w:p>
-      <w:pPr>
-        <w:spacing w:after="0"/>
-        <w:rPr>
-          <w:lang w:val="en-GB"/>
-        </w:rPr>
-      </w:pPr>
-    </w:p>
-    <w:p>
-      <w:pPr>
-        <w:spacing w:after="0"/>
-        <w:rPr>
-          <w:lang w:val="en-GB"/>
-        </w:rPr>
-      </w:pPr>
-      <w:r>
-        <w:rPr>
-          <w:lang w:val="en-GB"/>
-        </w:rPr>
-        <w:t xml:space="preserve">If it is a simple matter of returning </w:t>
-      </w:r>
-      <w:r>
-        <w:rPr>
-          <w:lang w:val="en-GB"/>
-        </w:rPr>
-        <w:t>a product then it is confirmed that the product is in OK shape and the money is returned and the case is closed.</w:t>
-      </w:r>
-    </w:p>
-    <w:p>
-      <w:pPr>
-        <w:spacing w:after="0"/>
-        <w:rPr>
-          <w:lang w:val="en-GB"/>
-        </w:rPr>
-      </w:pPr>
-    </w:p>
-    <w:p>
-      <w:pPr>
-        <w:spacing w:after="0"/>
-        <w:rPr>
-          <w:lang w:val="en-GB"/>
-        </w:rPr>
-      </w:pPr>
-      <w:r>
-        <w:rPr>
-          <w:lang w:val="en-GB"/>
-        </w:rPr>
-        <w:t xml:space="preserve">If the customer has complained about a defect then a new </w:t>
-      </w:r>
-      <w:r>
-        <w:rPr>
-          <w:lang w:val="en-GB"/>
-        </w:rPr>
-        <w:t>product is shipped to the customer immediately. When the product is returned</w:t>
-      </w:r>
-      <w:r>
-        <w:rPr>
-          <w:lang w:val="en-GB"/>
-        </w:rPr>
-        <w:t>,</w:t>
-      </w:r>
-      <w:r>
-        <w:rPr>
-          <w:lang w:val="en-GB"/>
-        </w:rPr>
-        <w:t xml:space="preserve"> it is determined if it is a </w:t>
-      </w:r>
-      <w:r>
-        <w:rPr>
-          <w:lang w:val="en-GB"/>
-        </w:rPr>
-        <w:t xml:space="preserve">flaw in the product. If so a case is created with the manufacturer. If </w:t>
-      </w:r>
-      <w:r>
-        <w:rPr>
-          <w:lang w:val="en-GB"/>
-        </w:rPr>
-        <w:t xml:space="preserve">the </w:t>
-      </w:r>
-      <w:r>
-        <w:rPr>
-          <w:lang w:val="en-GB"/>
-        </w:rPr>
-        <w:t xml:space="preserve">customer does not </w:t>
-      </w:r>
-      <w:r>
-        <w:rPr>
-          <w:lang w:val="en-GB"/>
-        </w:rPr>
-        <w:t xml:space="preserve">return a product </w:t>
-      </w:r>
-      <w:r>
-        <w:rPr>
-          <w:lang w:val="en-GB"/>
-        </w:rPr>
-        <w:t>as promised or if the customer has damaged the product, then the customer may be blacklisted.</w:t>
-      </w:r>
-    </w:p>
-    <w:p>
-      <w:pPr>
-        <w:spacing w:after="0"/>
-        <w:rPr>
-          <w:lang w:val="en-GB"/>
-        </w:rPr>
-      </w:pPr>
-    </w:p>
-    <w:p>
-      <w:pPr>
-        <w:pStyle w:val="Overskrift2"/>
-        <w:rPr>
-          <w:lang w:val="en-GB"/>
-        </w:rPr>
-      </w:pPr>
-      <w:r>
-        <w:rPr>
-          <w:lang w:val="en-GB"/>
-        </w:rPr>
         <w:t>Products</w:t>
       </w:r>
     </w:p>
@@ -1204,7 +1285,6 @@
         <w:rPr>
           <w:lang w:val="en-GB"/>
         </w:rPr>
-        <w:lastRenderedPageBreak/>
         <w:t>This may be done by having two relations, one with the attribute type (</w:t>
       </w:r>
       <w:r>
@@ -2044,7 +2124,7 @@
             <w:rPr>
               <w:noProof/>
             </w:rPr>
-            <w:t>4</w:t>
+            <w:t>5</w:t>
           </w:r>
         </w:fldSimple>
       </w:sdtContent>
@@ -3119,7 +3199,7 @@
 </file>
 
 <file path=customXml/itemProps1.xml><?xml version="1.0" encoding="utf-8"?>
-<ds:datastoreItem xmlns:ds="http://schemas.openxmlformats.org/officeDocument/2006/customXml" ds:itemID="{612DCC06-BCB3-4204-908A-C6CBD5601B0B}">
+<ds:datastoreItem xmlns:ds="http://schemas.openxmlformats.org/officeDocument/2006/customXml" ds:itemID="{D1F3764D-59FE-4893-8FB2-0BF4E3CD6B60}">
   <ds:schemaRefs>
     <ds:schemaRef ds:uri="http://schemas.openxmlformats.org/officeDocument/2006/bibliography"/>
   </ds:schemaRefs>

</xml_diff>